<commit_message>
Added word format resume
</commit_message>
<xml_diff>
--- a/files/Yurii Nakonechnyi_Software Developer.docx
+++ b/files/Yurii Nakonechnyi_Software Developer.docx
@@ -550,6 +550,21 @@
       </w:r>
       <w:r>
         <w:rPr>
+          <w:rFonts w:eastAsia="Arial" w:cs="Arial"/>
+          <w:b/>
+          <w:bCs/>
+          <w:color w:val="202529"/>
+          <w:w w:val="95"/>
+          <w:kern w:val="0"/>
+          <w:sz w:val="38"/>
+          <w:szCs w:val="38"/>
+          <w:u w:val="thick" w:color="000000"/>
+          <w:lang w:val="en-US" w:eastAsia="en-US" w:bidi="ar-SA"/>
+        </w:rPr>
+        <w:t xml:space="preserve">                               </w:t>
+      </w:r>
+      <w:r>
+        <w:rPr>
           <w:color w:val="202529"/>
           <w:sz w:val="38"/>
           <w:szCs w:val="38"/>
@@ -794,15 +809,7 @@
         <w:spacing w:lineRule="exact" w:line="288" w:before="144" w:after="0"/>
         <w:ind w:left="651" w:right="0" w:hanging="241"/>
         <w:jc w:val="left"/>
-        <w:rPr>
-          <w:rFonts w:ascii="Verdana" w:hAnsi="Verdana" w:eastAsia="Verdana" w:cs="Verdana"/>
-          <w:color w:val="202529"/>
-          <w:w w:val="105"/>
-          <w:kern w:val="0"/>
-          <w:sz w:val="22"/>
-          <w:szCs w:val="22"/>
-          <w:lang w:val="en-US" w:eastAsia="en-US" w:bidi="ar-SA"/>
-        </w:rPr>
+        <w:rPr/>
       </w:pPr>
       <w:r>
         <w:rPr>
@@ -831,15 +838,7 @@
         <w:spacing w:lineRule="exact" w:line="288" w:before="144" w:after="0"/>
         <w:ind w:left="651" w:right="0" w:hanging="241"/>
         <w:jc w:val="left"/>
-        <w:rPr>
-          <w:rFonts w:ascii="Verdana" w:hAnsi="Verdana" w:eastAsia="Verdana" w:cs="Verdana"/>
-          <w:color w:val="202529"/>
-          <w:w w:val="105"/>
-          <w:kern w:val="0"/>
-          <w:sz w:val="22"/>
-          <w:szCs w:val="22"/>
-          <w:lang w:val="en-US" w:eastAsia="en-US" w:bidi="ar-SA"/>
-        </w:rPr>
+        <w:rPr/>
       </w:pPr>
       <w:r>
         <w:rPr>
@@ -868,15 +867,7 @@
         <w:spacing w:lineRule="exact" w:line="288" w:before="144" w:after="0"/>
         <w:ind w:left="651" w:right="0" w:hanging="241"/>
         <w:jc w:val="left"/>
-        <w:rPr>
-          <w:rFonts w:ascii="Verdana" w:hAnsi="Verdana" w:eastAsia="Verdana" w:cs="Verdana"/>
-          <w:color w:val="202529"/>
-          <w:w w:val="105"/>
-          <w:kern w:val="0"/>
-          <w:sz w:val="22"/>
-          <w:szCs w:val="22"/>
-          <w:lang w:val="en-US" w:eastAsia="en-US" w:bidi="ar-SA"/>
-        </w:rPr>
+        <w:rPr/>
       </w:pPr>
       <w:r>
         <w:rPr>
@@ -933,14 +924,7 @@
         <w:spacing w:lineRule="exact" w:line="288" w:before="144" w:after="0"/>
         <w:ind w:left="651" w:right="0" w:hanging="241"/>
         <w:jc w:val="left"/>
-        <w:rPr>
-          <w:rFonts w:ascii="Verdana" w:hAnsi="Verdana" w:eastAsia="Verdana" w:cs="Verdana"/>
-          <w:color w:val="202529"/>
-          <w:kern w:val="0"/>
-          <w:sz w:val="22"/>
-          <w:szCs w:val="22"/>
-          <w:lang w:val="en-US" w:eastAsia="en-US" w:bidi="ar-SA"/>
-        </w:rPr>
+        <w:rPr/>
       </w:pPr>
       <w:r>
         <w:rPr>
@@ -1198,7 +1182,7 @@
           <w:tab w:val="clear" w:pos="720"/>
           <w:tab w:val="left" w:pos="652" w:leader="none"/>
         </w:tabs>
-        <w:spacing w:lineRule="auto" w:line="240" w:before="144" w:after="0"/>
+        <w:spacing w:lineRule="exact" w:line="288" w:before="144" w:after="0"/>
         <w:ind w:left="651" w:right="1286" w:hanging="240"/>
         <w:jc w:val="left"/>
         <w:rPr/>
@@ -1227,7 +1211,7 @@
           <w:tab w:val="clear" w:pos="720"/>
           <w:tab w:val="left" w:pos="652" w:leader="none"/>
         </w:tabs>
-        <w:spacing w:lineRule="auto" w:line="240" w:before="144" w:after="0"/>
+        <w:spacing w:lineRule="exact" w:line="288" w:before="144" w:after="0"/>
         <w:ind w:left="651" w:right="1286" w:hanging="240"/>
         <w:jc w:val="left"/>
         <w:rPr/>
@@ -1256,7 +1240,7 @@
           <w:tab w:val="clear" w:pos="720"/>
           <w:tab w:val="left" w:pos="652" w:leader="none"/>
         </w:tabs>
-        <w:spacing w:lineRule="auto" w:line="240" w:before="144" w:after="0"/>
+        <w:spacing w:lineRule="exact" w:line="288" w:before="144" w:after="0"/>
         <w:ind w:left="651" w:right="328" w:hanging="240"/>
         <w:jc w:val="left"/>
         <w:rPr/>
@@ -1371,14 +1355,10 @@
           <w:tab w:val="clear" w:pos="720"/>
           <w:tab w:val="left" w:pos="652" w:leader="none"/>
         </w:tabs>
-        <w:spacing w:lineRule="auto" w:line="240" w:before="144" w:after="0"/>
+        <w:spacing w:lineRule="exact" w:line="288" w:before="144" w:after="0"/>
         <w:ind w:left="651" w:right="328" w:hanging="240"/>
         <w:jc w:val="left"/>
-        <w:rPr>
-          <w:color w:val="202529"/>
-          <w:w w:val="105"/>
-          <w:sz w:val="22"/>
-        </w:rPr>
+        <w:rPr/>
       </w:pPr>
       <w:r>
         <w:rPr>
@@ -1431,17 +1411,9 @@
     <w:p>
       <w:pPr>
         <w:pStyle w:val="TextBody"/>
-        <w:spacing w:lineRule="auto" w:line="276" w:before="101" w:after="0"/>
+        <w:spacing w:lineRule="exact" w:line="288" w:before="101" w:after="0"/>
         <w:ind w:left="111" w:right="161" w:hanging="0"/>
-        <w:rPr>
-          <w:rFonts w:ascii="Verdana" w:hAnsi="Verdana" w:eastAsia="Verdana" w:cs="Verdana"/>
-          <w:color w:val="202529"/>
-          <w:w w:val="105"/>
-          <w:kern w:val="0"/>
-          <w:sz w:val="22"/>
-          <w:szCs w:val="22"/>
-          <w:lang w:val="en-US" w:eastAsia="en-US" w:bidi="ar-SA"/>
-        </w:rPr>
+        <w:rPr/>
       </w:pPr>
       <w:r>
         <w:rPr>
@@ -1659,24 +1631,9 @@
     <w:p>
       <w:pPr>
         <w:pStyle w:val="TextBody"/>
-        <w:spacing w:before="158" w:after="0"/>
+        <w:spacing w:lineRule="exact" w:line="288" w:before="158" w:after="0"/>
         <w:ind w:left="111" w:right="0" w:hanging="0"/>
-        <w:rPr>
-          <w:rFonts w:eastAsia="Verdana" w:cs="Verdana"/>
-          <w:b w:val="false"/>
-          <w:b w:val="false"/>
-          <w:i w:val="false"/>
-          <w:i w:val="false"/>
-          <w:caps w:val="false"/>
-          <w:smallCaps w:val="false"/>
-          <w:color w:val="202529"/>
-          <w:spacing w:val="0"/>
-          <w:w w:val="105"/>
-          <w:kern w:val="0"/>
-          <w:sz w:val="22"/>
-          <w:szCs w:val="22"/>
-          <w:lang w:val="en-US" w:eastAsia="en-US" w:bidi="ar-SA"/>
-        </w:rPr>
+        <w:rPr/>
       </w:pPr>
       <w:r>
         <w:rPr>
@@ -1699,24 +1656,9 @@
     <w:p>
       <w:pPr>
         <w:pStyle w:val="TextBody"/>
-        <w:spacing w:before="16" w:after="0"/>
+        <w:spacing w:lineRule="exact" w:line="288" w:before="16" w:after="0"/>
         <w:ind w:left="111" w:right="0" w:hanging="0"/>
-        <w:rPr>
-          <w:rFonts w:eastAsia="Verdana" w:cs="Verdana"/>
-          <w:b w:val="false"/>
-          <w:b w:val="false"/>
-          <w:i w:val="false"/>
-          <w:i w:val="false"/>
-          <w:caps w:val="false"/>
-          <w:smallCaps w:val="false"/>
-          <w:color w:val="202529"/>
-          <w:spacing w:val="0"/>
-          <w:w w:val="105"/>
-          <w:kern w:val="0"/>
-          <w:sz w:val="22"/>
-          <w:szCs w:val="22"/>
-          <w:lang w:val="en-US" w:eastAsia="en-US" w:bidi="ar-SA"/>
-        </w:rPr>
+        <w:rPr/>
       </w:pPr>
       <w:r>
         <w:rPr>
@@ -1739,24 +1681,9 @@
     <w:p>
       <w:pPr>
         <w:pStyle w:val="TextBody"/>
-        <w:spacing w:before="16" w:after="0"/>
+        <w:spacing w:lineRule="exact" w:line="288" w:before="16" w:after="0"/>
         <w:ind w:left="111" w:right="0" w:hanging="0"/>
-        <w:rPr>
-          <w:rFonts w:ascii="Source Sans Pro;sans-serif" w:hAnsi="Source Sans Pro;sans-serif" w:eastAsia="Verdana" w:cs="Verdana"/>
-          <w:b w:val="false"/>
-          <w:b w:val="false"/>
-          <w:i w:val="false"/>
-          <w:i w:val="false"/>
-          <w:caps w:val="false"/>
-          <w:smallCaps w:val="false"/>
-          <w:color w:val="191D22"/>
-          <w:spacing w:val="0"/>
-          <w:w w:val="105"/>
-          <w:kern w:val="0"/>
-          <w:sz w:val="22"/>
-          <w:szCs w:val="22"/>
-          <w:lang w:val="en-US" w:eastAsia="en-US" w:bidi="ar-SA"/>
-        </w:rPr>
+        <w:rPr/>
       </w:pPr>
       <w:r>
         <w:rPr>
@@ -1824,10 +1751,12 @@
           <w:tab w:val="clear" w:pos="720"/>
           <w:tab w:val="left" w:pos="4075" w:leader="none"/>
         </w:tabs>
-        <w:spacing w:before="158" w:after="0"/>
-        <w:rPr>
-          <w:rFonts w:ascii="Verdana" w:hAnsi="Verdana" w:eastAsia="Verdana" w:cs="Verdana"/>
-          <w:b/>
+        <w:spacing w:lineRule="exact" w:line="288" w:before="158" w:after="0"/>
+        <w:rPr/>
+      </w:pPr>
+      <w:r>
+        <w:rPr>
+          <w:rFonts w:eastAsia="Verdana" w:cs="Verdana" w:ascii="Verdana" w:hAnsi="Verdana"/>
           <w:b/>
           <w:bCs/>
           <w:color w:val="202529"/>
@@ -1837,19 +1766,6 @@
           <w:u w:val="none"/>
           <w:lang w:val="en-US" w:eastAsia="en-US" w:bidi="ar-SA"/>
         </w:rPr>
-      </w:pPr>
-      <w:r>
-        <w:rPr>
-          <w:rFonts w:eastAsia="Verdana" w:cs="Verdana" w:ascii="Verdana" w:hAnsi="Verdana"/>
-          <w:b/>
-          <w:bCs/>
-          <w:color w:val="202529"/>
-          <w:kern w:val="0"/>
-          <w:sz w:val="22"/>
-          <w:szCs w:val="22"/>
-          <w:u w:val="none"/>
-          <w:lang w:val="en-US" w:eastAsia="en-US" w:bidi="ar-SA"/>
-        </w:rPr>
         <w:t>Programming Language:</w:t>
       </w:r>
     </w:p>
@@ -1860,19 +1776,8 @@
           <w:tab w:val="clear" w:pos="720"/>
           <w:tab w:val="left" w:pos="4075" w:leader="none"/>
         </w:tabs>
-        <w:spacing w:before="158" w:after="0"/>
-        <w:rPr>
-          <w:rFonts w:ascii="Verdana" w:hAnsi="Verdana" w:eastAsia="Verdana" w:cs="Verdana"/>
-          <w:b w:val="false"/>
-          <w:b w:val="false"/>
-          <w:bCs w:val="false"/>
-          <w:color w:val="202529"/>
-          <w:kern w:val="0"/>
-          <w:sz w:val="22"/>
-          <w:szCs w:val="22"/>
-          <w:u w:val="none"/>
-          <w:lang w:val="en-US" w:eastAsia="en-US" w:bidi="ar-SA"/>
-        </w:rPr>
+        <w:spacing w:lineRule="exact" w:line="288" w:before="158" w:after="0"/>
+        <w:rPr/>
       </w:pPr>
       <w:r>
         <w:rPr>
@@ -1896,10 +1801,12 @@
           <w:tab w:val="clear" w:pos="720"/>
           <w:tab w:val="left" w:pos="4075" w:leader="none"/>
         </w:tabs>
-        <w:spacing w:before="158" w:after="0"/>
-        <w:rPr>
-          <w:rFonts w:ascii="Verdana" w:hAnsi="Verdana" w:eastAsia="Verdana" w:cs="Verdana"/>
-          <w:b/>
+        <w:spacing w:lineRule="exact" w:line="288" w:before="158" w:after="0"/>
+        <w:rPr/>
+      </w:pPr>
+      <w:r>
+        <w:rPr>
+          <w:rFonts w:eastAsia="Verdana" w:cs="Verdana" w:ascii="Verdana" w:hAnsi="Verdana"/>
           <w:b/>
           <w:bCs/>
           <w:color w:val="202529"/>
@@ -1909,19 +1816,6 @@
           <w:u w:val="none"/>
           <w:lang w:val="en-US" w:eastAsia="en-US" w:bidi="ar-SA"/>
         </w:rPr>
-      </w:pPr>
-      <w:r>
-        <w:rPr>
-          <w:rFonts w:eastAsia="Verdana" w:cs="Verdana" w:ascii="Verdana" w:hAnsi="Verdana"/>
-          <w:b/>
-          <w:bCs/>
-          <w:color w:val="202529"/>
-          <w:kern w:val="0"/>
-          <w:sz w:val="22"/>
-          <w:szCs w:val="22"/>
-          <w:u w:val="none"/>
-          <w:lang w:val="en-US" w:eastAsia="en-US" w:bidi="ar-SA"/>
-        </w:rPr>
         <w:t>Framework:</w:t>
       </w:r>
     </w:p>
@@ -1932,19 +1826,8 @@
           <w:tab w:val="clear" w:pos="720"/>
           <w:tab w:val="left" w:pos="4075" w:leader="none"/>
         </w:tabs>
-        <w:spacing w:before="43" w:after="0"/>
-        <w:rPr>
-          <w:rFonts w:ascii="Verdana" w:hAnsi="Verdana" w:eastAsia="Verdana" w:cs="Verdana"/>
-          <w:b w:val="false"/>
-          <w:b w:val="false"/>
-          <w:bCs w:val="false"/>
-          <w:color w:val="202529"/>
-          <w:kern w:val="0"/>
-          <w:sz w:val="22"/>
-          <w:szCs w:val="22"/>
-          <w:u w:val="none"/>
-          <w:lang w:val="en-US" w:eastAsia="en-US" w:bidi="ar-SA"/>
-        </w:rPr>
+        <w:spacing w:lineRule="exact" w:line="288" w:before="43" w:after="0"/>
+        <w:rPr/>
       </w:pPr>
       <w:r>
         <w:rPr>
@@ -1968,12 +1851,14 @@
           <w:tab w:val="clear" w:pos="720"/>
           <w:tab w:val="left" w:pos="4075" w:leader="none"/>
         </w:tabs>
-        <w:spacing w:before="43" w:after="0"/>
-        <w:rPr>
-          <w:rFonts w:ascii="Verdana" w:hAnsi="Verdana" w:eastAsia="Verdana" w:cs="Verdana"/>
-          <w:b w:val="false"/>
-          <w:b w:val="false"/>
-          <w:bCs w:val="false"/>
+        <w:spacing w:lineRule="exact" w:line="288" w:before="158" w:after="0"/>
+        <w:rPr/>
+      </w:pPr>
+      <w:r>
+        <w:rPr>
+          <w:rFonts w:eastAsia="Verdana" w:cs="Verdana" w:ascii="Verdana" w:hAnsi="Verdana"/>
+          <w:b/>
+          <w:bCs/>
           <w:color w:val="202529"/>
           <w:kern w:val="0"/>
           <w:sz w:val="22"/>
@@ -1981,6 +1866,18 @@
           <w:u w:val="none"/>
           <w:lang w:val="en-US" w:eastAsia="en-US" w:bidi="ar-SA"/>
         </w:rPr>
+        <w:t>CI/CD:</w:t>
+      </w:r>
+    </w:p>
+    <w:p>
+      <w:pPr>
+        <w:pStyle w:val="Heading1"/>
+        <w:tabs>
+          <w:tab w:val="clear" w:pos="720"/>
+          <w:tab w:val="left" w:pos="4075" w:leader="none"/>
+        </w:tabs>
+        <w:spacing w:lineRule="exact" w:line="288" w:before="43" w:after="0"/>
+        <w:rPr/>
       </w:pPr>
       <w:r>
         <w:rPr>
@@ -1991,9 +1888,10 @@
           <w:kern w:val="0"/>
           <w:sz w:val="22"/>
           <w:szCs w:val="22"/>
-          <w:u w:val="none" w:color="000000"/>
-          <w:lang w:val="en-US" w:eastAsia="en-US" w:bidi="ar-SA"/>
-        </w:rPr>
+          <w:u w:val="none"/>
+          <w:lang w:val="en-US" w:eastAsia="en-US" w:bidi="ar-SA"/>
+        </w:rPr>
+        <w:t>Git, GitLab</w:t>
       </w:r>
     </w:p>
     <w:p>
@@ -2003,10 +1901,12 @@
           <w:tab w:val="clear" w:pos="720"/>
           <w:tab w:val="left" w:pos="4075" w:leader="none"/>
         </w:tabs>
-        <w:spacing w:before="43" w:after="0"/>
-        <w:rPr>
-          <w:rFonts w:ascii="Verdana" w:hAnsi="Verdana" w:eastAsia="Verdana" w:cs="Verdana"/>
-          <w:b/>
+        <w:spacing w:lineRule="exact" w:line="288" w:before="158" w:after="0"/>
+        <w:rPr/>
+      </w:pPr>
+      <w:r>
+        <w:rPr>
+          <w:rFonts w:eastAsia="Verdana" w:cs="Verdana" w:ascii="Verdana" w:hAnsi="Verdana"/>
           <w:b/>
           <w:bCs/>
           <w:color w:val="202529"/>
@@ -2016,20 +1916,7 @@
           <w:u w:val="none"/>
           <w:lang w:val="en-US" w:eastAsia="en-US" w:bidi="ar-SA"/>
         </w:rPr>
-      </w:pPr>
-      <w:r>
-        <w:rPr>
-          <w:rFonts w:eastAsia="Verdana" w:cs="Verdana" w:ascii="Verdana" w:hAnsi="Verdana"/>
-          <w:b/>
-          <w:bCs/>
-          <w:color w:val="202529"/>
-          <w:kern w:val="0"/>
-          <w:sz w:val="22"/>
-          <w:szCs w:val="22"/>
-          <w:u w:val="none"/>
-          <w:lang w:val="en-US" w:eastAsia="en-US" w:bidi="ar-SA"/>
-        </w:rPr>
-        <w:t>CI/CD:</w:t>
+        <w:t>Data Base:</w:t>
       </w:r>
     </w:p>
     <w:p>
@@ -2039,19 +1926,8 @@
           <w:tab w:val="clear" w:pos="720"/>
           <w:tab w:val="left" w:pos="4075" w:leader="none"/>
         </w:tabs>
-        <w:spacing w:before="43" w:after="0"/>
-        <w:rPr>
-          <w:rFonts w:ascii="Verdana" w:hAnsi="Verdana" w:eastAsia="Verdana" w:cs="Verdana"/>
-          <w:b w:val="false"/>
-          <w:b w:val="false"/>
-          <w:bCs w:val="false"/>
-          <w:color w:val="202529"/>
-          <w:kern w:val="0"/>
-          <w:sz w:val="22"/>
-          <w:szCs w:val="22"/>
-          <w:u w:val="none"/>
-          <w:lang w:val="en-US" w:eastAsia="en-US" w:bidi="ar-SA"/>
-        </w:rPr>
+        <w:spacing w:lineRule="exact" w:line="288" w:before="43" w:after="0"/>
+        <w:rPr/>
       </w:pPr>
       <w:r>
         <w:rPr>
@@ -2065,7 +1941,7 @@
           <w:u w:val="none"/>
           <w:lang w:val="en-US" w:eastAsia="en-US" w:bidi="ar-SA"/>
         </w:rPr>
-        <w:t>Git, GitLab</w:t>
+        <w:t>MongoDB / SQL</w:t>
       </w:r>
     </w:p>
     <w:p>
@@ -2075,12 +1951,14 @@
           <w:tab w:val="clear" w:pos="720"/>
           <w:tab w:val="left" w:pos="4075" w:leader="none"/>
         </w:tabs>
-        <w:spacing w:before="43" w:after="0"/>
-        <w:rPr>
-          <w:rFonts w:ascii="Verdana" w:hAnsi="Verdana" w:eastAsia="Verdana" w:cs="Verdana"/>
-          <w:b w:val="false"/>
-          <w:b w:val="false"/>
-          <w:bCs w:val="false"/>
+        <w:spacing w:lineRule="exact" w:line="288" w:before="158" w:after="0"/>
+        <w:rPr/>
+      </w:pPr>
+      <w:r>
+        <w:rPr>
+          <w:rFonts w:eastAsia="Verdana" w:cs="Verdana" w:ascii="Verdana" w:hAnsi="Verdana"/>
+          <w:b/>
+          <w:bCs/>
           <w:color w:val="202529"/>
           <w:kern w:val="0"/>
           <w:sz w:val="22"/>
@@ -2088,6 +1966,18 @@
           <w:u w:val="none"/>
           <w:lang w:val="en-US" w:eastAsia="en-US" w:bidi="ar-SA"/>
         </w:rPr>
+        <w:t>Operation System:</w:t>
+      </w:r>
+    </w:p>
+    <w:p>
+      <w:pPr>
+        <w:pStyle w:val="Heading1"/>
+        <w:tabs>
+          <w:tab w:val="clear" w:pos="720"/>
+          <w:tab w:val="left" w:pos="4075" w:leader="none"/>
+        </w:tabs>
+        <w:spacing w:lineRule="exact" w:line="288" w:before="43" w:after="0"/>
+        <w:rPr/>
       </w:pPr>
       <w:r>
         <w:rPr>
@@ -2101,7 +1991,7 @@
           <w:u w:val="none"/>
           <w:lang w:val="en-US" w:eastAsia="en-US" w:bidi="ar-SA"/>
         </w:rPr>
-        <w:t xml:space="preserve"> </w:t>
+        <w:t>Linux / Windows / MacOS</w:t>
       </w:r>
     </w:p>
     <w:p>
@@ -2111,10 +2001,12 @@
           <w:tab w:val="clear" w:pos="720"/>
           <w:tab w:val="left" w:pos="4075" w:leader="none"/>
         </w:tabs>
-        <w:spacing w:before="43" w:after="0"/>
-        <w:rPr>
-          <w:rFonts w:ascii="Verdana" w:hAnsi="Verdana" w:eastAsia="Verdana" w:cs="Verdana"/>
-          <w:b/>
+        <w:spacing w:lineRule="exact" w:line="288" w:before="158" w:after="0"/>
+        <w:rPr/>
+      </w:pPr>
+      <w:r>
+        <w:rPr>
+          <w:rFonts w:eastAsia="Verdana" w:cs="Verdana" w:ascii="Verdana" w:hAnsi="Verdana"/>
           <w:b/>
           <w:bCs/>
           <w:color w:val="202529"/>
@@ -2124,20 +2016,7 @@
           <w:u w:val="none"/>
           <w:lang w:val="en-US" w:eastAsia="en-US" w:bidi="ar-SA"/>
         </w:rPr>
-      </w:pPr>
-      <w:r>
-        <w:rPr>
-          <w:rFonts w:eastAsia="Verdana" w:cs="Verdana" w:ascii="Verdana" w:hAnsi="Verdana"/>
-          <w:b/>
-          <w:bCs/>
-          <w:color w:val="202529"/>
-          <w:kern w:val="0"/>
-          <w:sz w:val="22"/>
-          <w:szCs w:val="22"/>
-          <w:u w:val="none"/>
-          <w:lang w:val="en-US" w:eastAsia="en-US" w:bidi="ar-SA"/>
-        </w:rPr>
-        <w:t>Data Base:</w:t>
+        <w:t>Module:</w:t>
       </w:r>
     </w:p>
     <w:p>
@@ -2147,19 +2026,8 @@
           <w:tab w:val="clear" w:pos="720"/>
           <w:tab w:val="left" w:pos="4075" w:leader="none"/>
         </w:tabs>
-        <w:spacing w:before="43" w:after="0"/>
-        <w:rPr>
-          <w:rFonts w:ascii="Verdana" w:hAnsi="Verdana" w:eastAsia="Verdana" w:cs="Verdana"/>
-          <w:b w:val="false"/>
-          <w:b w:val="false"/>
-          <w:bCs w:val="false"/>
-          <w:color w:val="202529"/>
-          <w:kern w:val="0"/>
-          <w:sz w:val="22"/>
-          <w:szCs w:val="22"/>
-          <w:u w:val="none"/>
-          <w:lang w:val="en-US" w:eastAsia="en-US" w:bidi="ar-SA"/>
-        </w:rPr>
+        <w:spacing w:lineRule="exact" w:line="288" w:before="43" w:after="0"/>
+        <w:rPr/>
       </w:pPr>
       <w:r>
         <w:rPr>
@@ -2173,7 +2041,7 @@
           <w:u w:val="none"/>
           <w:lang w:val="en-US" w:eastAsia="en-US" w:bidi="ar-SA"/>
         </w:rPr>
-        <w:t>MongoDB / SQL</w:t>
+        <w:t>Webpack</w:t>
       </w:r>
     </w:p>
     <w:p>
@@ -2183,268 +2051,8 @@
           <w:tab w:val="clear" w:pos="720"/>
           <w:tab w:val="left" w:pos="4075" w:leader="none"/>
         </w:tabs>
-        <w:spacing w:before="43" w:after="0"/>
-        <w:rPr>
-          <w:rFonts w:ascii="Verdana" w:hAnsi="Verdana" w:eastAsia="Verdana" w:cs="Verdana"/>
-          <w:b w:val="false"/>
-          <w:b w:val="false"/>
-          <w:bCs w:val="false"/>
-          <w:color w:val="202529"/>
-          <w:kern w:val="0"/>
-          <w:sz w:val="22"/>
-          <w:szCs w:val="22"/>
-          <w:u w:val="none"/>
-          <w:lang w:val="en-US" w:eastAsia="en-US" w:bidi="ar-SA"/>
-        </w:rPr>
-      </w:pPr>
-      <w:r>
-        <w:rPr>
-          <w:rFonts w:eastAsia="Verdana" w:cs="Verdana" w:ascii="Verdana" w:hAnsi="Verdana"/>
-          <w:b w:val="false"/>
-          <w:bCs w:val="false"/>
-          <w:color w:val="202529"/>
-          <w:kern w:val="0"/>
-          <w:sz w:val="22"/>
-          <w:szCs w:val="22"/>
-          <w:u w:val="none" w:color="000000"/>
-          <w:lang w:val="en-US" w:eastAsia="en-US" w:bidi="ar-SA"/>
-        </w:rPr>
-      </w:r>
-    </w:p>
-    <w:p>
-      <w:pPr>
-        <w:pStyle w:val="Heading1"/>
-        <w:tabs>
-          <w:tab w:val="clear" w:pos="720"/>
-          <w:tab w:val="left" w:pos="4075" w:leader="none"/>
-        </w:tabs>
-        <w:spacing w:before="43" w:after="0"/>
-        <w:rPr>
-          <w:rFonts w:ascii="Verdana" w:hAnsi="Verdana" w:eastAsia="Verdana" w:cs="Verdana"/>
-          <w:b/>
-          <w:b/>
-          <w:bCs/>
-          <w:color w:val="202529"/>
-          <w:kern w:val="0"/>
-          <w:sz w:val="22"/>
-          <w:szCs w:val="22"/>
-          <w:u w:val="none"/>
-          <w:lang w:val="en-US" w:eastAsia="en-US" w:bidi="ar-SA"/>
-        </w:rPr>
-      </w:pPr>
-      <w:r>
-        <w:rPr>
-          <w:rFonts w:eastAsia="Verdana" w:cs="Verdana" w:ascii="Verdana" w:hAnsi="Verdana"/>
-          <w:b/>
-          <w:bCs/>
-          <w:color w:val="202529"/>
-          <w:kern w:val="0"/>
-          <w:sz w:val="22"/>
-          <w:szCs w:val="22"/>
-          <w:u w:val="none"/>
-          <w:lang w:val="en-US" w:eastAsia="en-US" w:bidi="ar-SA"/>
-        </w:rPr>
-        <w:t>Operation System:</w:t>
-      </w:r>
-    </w:p>
-    <w:p>
-      <w:pPr>
-        <w:pStyle w:val="Heading1"/>
-        <w:tabs>
-          <w:tab w:val="clear" w:pos="720"/>
-          <w:tab w:val="left" w:pos="4075" w:leader="none"/>
-        </w:tabs>
-        <w:spacing w:before="43" w:after="0"/>
-        <w:rPr>
-          <w:rFonts w:ascii="Verdana" w:hAnsi="Verdana" w:eastAsia="Verdana" w:cs="Verdana"/>
-          <w:b w:val="false"/>
-          <w:b w:val="false"/>
-          <w:bCs w:val="false"/>
-          <w:color w:val="202529"/>
-          <w:kern w:val="0"/>
-          <w:sz w:val="22"/>
-          <w:szCs w:val="22"/>
-          <w:u w:val="none"/>
-          <w:lang w:val="en-US" w:eastAsia="en-US" w:bidi="ar-SA"/>
-        </w:rPr>
-      </w:pPr>
-      <w:r>
-        <w:rPr>
-          <w:rFonts w:eastAsia="Verdana" w:cs="Verdana" w:ascii="Verdana" w:hAnsi="Verdana"/>
-          <w:b w:val="false"/>
-          <w:bCs w:val="false"/>
-          <w:color w:val="202529"/>
-          <w:kern w:val="0"/>
-          <w:sz w:val="22"/>
-          <w:szCs w:val="22"/>
-          <w:u w:val="none"/>
-          <w:lang w:val="en-US" w:eastAsia="en-US" w:bidi="ar-SA"/>
-        </w:rPr>
-        <w:t>Linux / Windows / MacOS</w:t>
-      </w:r>
-    </w:p>
-    <w:p>
-      <w:pPr>
-        <w:pStyle w:val="Heading1"/>
-        <w:tabs>
-          <w:tab w:val="clear" w:pos="720"/>
-          <w:tab w:val="left" w:pos="4075" w:leader="none"/>
-        </w:tabs>
-        <w:spacing w:before="43" w:after="0"/>
-        <w:rPr>
-          <w:rFonts w:ascii="Verdana" w:hAnsi="Verdana" w:eastAsia="Verdana" w:cs="Verdana"/>
-          <w:b w:val="false"/>
-          <w:b w:val="false"/>
-          <w:bCs w:val="false"/>
-          <w:color w:val="202529"/>
-          <w:kern w:val="0"/>
-          <w:sz w:val="22"/>
-          <w:szCs w:val="22"/>
-          <w:u w:val="none"/>
-          <w:lang w:val="en-US" w:eastAsia="en-US" w:bidi="ar-SA"/>
-        </w:rPr>
-      </w:pPr>
-      <w:r>
-        <w:rPr>
-          <w:rFonts w:eastAsia="Verdana" w:cs="Verdana" w:ascii="Verdana" w:hAnsi="Verdana"/>
-          <w:b w:val="false"/>
-          <w:bCs w:val="false"/>
-          <w:color w:val="202529"/>
-          <w:kern w:val="0"/>
-          <w:sz w:val="22"/>
-          <w:szCs w:val="22"/>
-          <w:u w:val="none" w:color="000000"/>
-          <w:lang w:val="en-US" w:eastAsia="en-US" w:bidi="ar-SA"/>
-        </w:rPr>
-      </w:r>
-    </w:p>
-    <w:p>
-      <w:pPr>
-        <w:pStyle w:val="Heading1"/>
-        <w:tabs>
-          <w:tab w:val="clear" w:pos="720"/>
-          <w:tab w:val="left" w:pos="4075" w:leader="none"/>
-        </w:tabs>
-        <w:spacing w:before="43" w:after="0"/>
-        <w:rPr>
-          <w:rFonts w:ascii="Verdana" w:hAnsi="Verdana" w:eastAsia="Verdana" w:cs="Verdana"/>
-          <w:b/>
-          <w:b/>
-          <w:bCs/>
-          <w:color w:val="202529"/>
-          <w:kern w:val="0"/>
-          <w:sz w:val="22"/>
-          <w:szCs w:val="22"/>
-          <w:u w:val="none"/>
-          <w:lang w:val="en-US" w:eastAsia="en-US" w:bidi="ar-SA"/>
-        </w:rPr>
-      </w:pPr>
-      <w:r>
-        <w:rPr>
-          <w:rFonts w:eastAsia="Verdana" w:cs="Verdana" w:ascii="Verdana" w:hAnsi="Verdana"/>
-          <w:b/>
-          <w:bCs/>
-          <w:color w:val="202529"/>
-          <w:kern w:val="0"/>
-          <w:sz w:val="22"/>
-          <w:szCs w:val="22"/>
-          <w:u w:val="none"/>
-          <w:lang w:val="en-US" w:eastAsia="en-US" w:bidi="ar-SA"/>
-        </w:rPr>
-        <w:t>Module:</w:t>
-      </w:r>
-    </w:p>
-    <w:p>
-      <w:pPr>
-        <w:pStyle w:val="Heading1"/>
-        <w:tabs>
-          <w:tab w:val="clear" w:pos="720"/>
-          <w:tab w:val="left" w:pos="4075" w:leader="none"/>
-        </w:tabs>
-        <w:spacing w:before="43" w:after="0"/>
-        <w:rPr>
-          <w:rFonts w:ascii="Verdana" w:hAnsi="Verdana" w:eastAsia="Verdana" w:cs="Verdana"/>
-          <w:b w:val="false"/>
-          <w:b w:val="false"/>
-          <w:bCs w:val="false"/>
-          <w:color w:val="202529"/>
-          <w:kern w:val="0"/>
-          <w:sz w:val="22"/>
-          <w:szCs w:val="22"/>
-          <w:u w:val="none"/>
-          <w:lang w:val="en-US" w:eastAsia="en-US" w:bidi="ar-SA"/>
-        </w:rPr>
-      </w:pPr>
-      <w:r>
-        <w:rPr>
-          <w:rFonts w:eastAsia="Verdana" w:cs="Verdana" w:ascii="Verdana" w:hAnsi="Verdana"/>
-          <w:b w:val="false"/>
-          <w:bCs w:val="false"/>
-          <w:color w:val="202529"/>
-          <w:kern w:val="0"/>
-          <w:sz w:val="22"/>
-          <w:szCs w:val="22"/>
-          <w:u w:val="none"/>
-          <w:lang w:val="en-US" w:eastAsia="en-US" w:bidi="ar-SA"/>
-        </w:rPr>
-        <w:t>Webpack</w:t>
-      </w:r>
-    </w:p>
-    <w:p>
-      <w:pPr>
-        <w:pStyle w:val="Heading1"/>
-        <w:tabs>
-          <w:tab w:val="clear" w:pos="720"/>
-          <w:tab w:val="left" w:pos="4075" w:leader="none"/>
-        </w:tabs>
-        <w:spacing w:before="43" w:after="0"/>
-        <w:rPr>
-          <w:rFonts w:ascii="Verdana" w:hAnsi="Verdana" w:eastAsia="Verdana" w:cs="Verdana"/>
-          <w:b w:val="false"/>
-          <w:b w:val="false"/>
-          <w:bCs w:val="false"/>
-          <w:color w:val="202529"/>
-          <w:kern w:val="0"/>
-          <w:sz w:val="22"/>
-          <w:szCs w:val="22"/>
-          <w:u w:val="none"/>
-          <w:lang w:val="en-US" w:eastAsia="en-US" w:bidi="ar-SA"/>
-        </w:rPr>
-      </w:pPr>
-      <w:r>
-        <w:rPr>
-          <w:rFonts w:eastAsia="Verdana" w:cs="Verdana" w:ascii="Verdana" w:hAnsi="Verdana"/>
-          <w:b w:val="false"/>
-          <w:bCs w:val="false"/>
-          <w:color w:val="202529"/>
-          <w:kern w:val="0"/>
-          <w:sz w:val="22"/>
-          <w:szCs w:val="22"/>
-          <w:u w:val="none" w:color="000000"/>
-          <w:lang w:val="en-US" w:eastAsia="en-US" w:bidi="ar-SA"/>
-        </w:rPr>
-      </w:r>
-    </w:p>
-    <w:p>
-      <w:pPr>
-        <w:pStyle w:val="Heading1"/>
-        <w:tabs>
-          <w:tab w:val="clear" w:pos="720"/>
-          <w:tab w:val="left" w:pos="4075" w:leader="none"/>
-        </w:tabs>
-        <w:spacing w:before="43" w:after="0"/>
-        <w:rPr>
-          <w:rFonts w:ascii="Verdana" w:hAnsi="Verdana" w:eastAsia="Verdana" w:cs="Verdana"/>
-          <w:b w:val="false"/>
-          <w:b w:val="false"/>
-          <w:bCs w:val="false"/>
-          <w:color w:val="202529"/>
-          <w:kern w:val="0"/>
-          <w:sz w:val="22"/>
-          <w:szCs w:val="22"/>
-          <w:u w:val="none"/>
-          <w:lang w:val="en-US" w:eastAsia="en-US" w:bidi="ar-SA"/>
-        </w:rPr>
+        <w:spacing w:lineRule="exact" w:line="288" w:before="158" w:after="0"/>
+        <w:rPr/>
       </w:pPr>
       <w:r>
         <w:rPr>
@@ -2767,7 +2375,7 @@
     <w:pPr>
       <w:widowControl w:val="false"/>
       <w:suppressAutoHyphens w:val="true"/>
-      <w:overflowPunct w:val="false"/>
+      <w:overflowPunct w:val="true"/>
       <w:bidi w:val="0"/>
       <w:spacing w:lineRule="auto" w:line="240" w:before="0" w:after="0"/>
       <w:ind w:left="0" w:right="0" w:hanging="0"/>

</xml_diff>

<commit_message>
Another fix for resume
</commit_message>
<xml_diff>
--- a/files/Yurii Nakonechnyi_Software Developer.docx
+++ b/files/Yurii Nakonechnyi_Software Developer.docx
@@ -22,7 +22,7 @@
           <w:lang w:val="ru-RU" w:eastAsia="zh-CN"/>
         </w:rPr>
         <w:drawing>
-          <wp:anchor distT="0" distB="0" distL="114300" distR="114300" simplePos="0" relativeHeight="251654144" behindDoc="1" locked="0" layoutInCell="1" allowOverlap="1" wp14:anchorId="4684F467" wp14:editId="562AE8D1">
+          <wp:anchor distT="0" distB="0" distL="114300" distR="114300" simplePos="0" relativeHeight="251659264" behindDoc="1" locked="0" layoutInCell="1" allowOverlap="1" wp14:anchorId="4684F467" wp14:editId="5BA9F0EE">
             <wp:simplePos x="0" y="0"/>
             <wp:positionH relativeFrom="column">
               <wp:posOffset>-330200</wp:posOffset>
@@ -101,7 +101,7 @@
           <w:lang w:val="ru-RU" w:eastAsia="zh-CN"/>
         </w:rPr>
         <w:drawing>
-          <wp:anchor distT="0" distB="0" distL="114300" distR="114300" simplePos="0" relativeHeight="251660288" behindDoc="1" locked="0" layoutInCell="1" allowOverlap="1" wp14:anchorId="0A4DBE20" wp14:editId="473289A5">
+          <wp:anchor distT="0" distB="0" distL="114300" distR="114300" simplePos="0" relativeHeight="251679744" behindDoc="1" locked="0" layoutInCell="1" allowOverlap="1" wp14:anchorId="0A4DBE20" wp14:editId="77ED46B6">
             <wp:simplePos x="0" y="0"/>
             <wp:positionH relativeFrom="column">
               <wp:posOffset>4899660</wp:posOffset>
@@ -173,7 +173,7 @@
           <w:lang w:val="ru-RU" w:eastAsia="zh-CN"/>
         </w:rPr>
         <w:drawing>
-          <wp:anchor distT="0" distB="0" distL="114300" distR="114300" simplePos="0" relativeHeight="251661312" behindDoc="1" locked="0" layoutInCell="1" allowOverlap="1" wp14:anchorId="3769827D" wp14:editId="78D7521C">
+          <wp:anchor distT="0" distB="0" distL="114300" distR="114300" simplePos="0" relativeHeight="251680768" behindDoc="1" locked="0" layoutInCell="1" allowOverlap="1" wp14:anchorId="3769827D" wp14:editId="2C53FB32">
             <wp:simplePos x="0" y="0"/>
             <wp:positionH relativeFrom="column">
               <wp:posOffset>364490</wp:posOffset>
@@ -274,13 +274,303 @@
         <mc:AlternateContent>
           <mc:Choice Requires="wps">
             <w:drawing>
-              <wp:anchor distT="0" distB="0" distL="114300" distR="114300" simplePos="0" relativeHeight="251664384" behindDoc="1" locked="0" layoutInCell="1" allowOverlap="1" wp14:anchorId="7E9040A3" wp14:editId="7775EDD6">
+              <wp:anchor distT="0" distB="0" distL="114300" distR="114300" simplePos="0" relativeHeight="251750912" behindDoc="1" locked="0" layoutInCell="1" allowOverlap="1" wp14:anchorId="24575457" wp14:editId="204CF6D4">
                 <wp:simplePos x="0" y="0"/>
                 <wp:positionH relativeFrom="page">
-                  <wp:posOffset>5524500</wp:posOffset>
+                  <wp:posOffset>5502442</wp:posOffset>
                 </wp:positionH>
                 <wp:positionV relativeFrom="page">
-                  <wp:posOffset>9357995</wp:posOffset>
+                  <wp:posOffset>9709483</wp:posOffset>
+                </wp:positionV>
+                <wp:extent cx="1792605" cy="581527"/>
+                <wp:effectExtent l="0" t="0" r="17145" b="9525"/>
+                <wp:wrapNone/>
+                <wp:docPr id="5" name="Text Box 5"/>
+                <wp:cNvGraphicFramePr>
+                  <a:graphicFrameLocks xmlns:a="http://schemas.openxmlformats.org/drawingml/2006/main"/>
+                </wp:cNvGraphicFramePr>
+                <a:graphic xmlns:a="http://schemas.openxmlformats.org/drawingml/2006/main">
+                  <a:graphicData uri="http://schemas.microsoft.com/office/word/2010/wordprocessingShape">
+                    <wps:wsp>
+                      <wps:cNvSpPr txBox="1">
+                        <a:spLocks noChangeArrowheads="1"/>
+                      </wps:cNvSpPr>
+                      <wps:spPr bwMode="auto">
+                        <a:xfrm>
+                          <a:off x="0" y="0"/>
+                          <a:ext cx="1792605" cy="581527"/>
+                        </a:xfrm>
+                        <a:prstGeom prst="rect">
+                          <a:avLst/>
+                        </a:prstGeom>
+                        <a:noFill/>
+                        <a:ln>
+                          <a:noFill/>
+                        </a:ln>
+                        <a:extLst>
+                          <a:ext uri="{909E8E84-426E-40DD-AFC4-6F175D3DCCD1}">
+                            <a14:hiddenFill xmlns:a14="http://schemas.microsoft.com/office/drawing/2010/main">
+                              <a:solidFill>
+                                <a:srgbClr val="FFFFFF"/>
+                              </a:solidFill>
+                            </a14:hiddenFill>
+                          </a:ext>
+                          <a:ext uri="{91240B29-F687-4F45-9708-019B960494DF}">
+                            <a14:hiddenLine xmlns:a14="http://schemas.microsoft.com/office/drawing/2010/main" w="9525">
+                              <a:solidFill>
+                                <a:srgbClr val="000000"/>
+                              </a:solidFill>
+                              <a:miter lim="800000"/>
+                              <a:headEnd/>
+                              <a:tailEnd/>
+                            </a14:hiddenLine>
+                          </a:ext>
+                        </a:extLst>
+                      </wps:spPr>
+                      <wps:txbx>
+                        <w:txbxContent>
+                          <w:p>
+                            <w:pPr>
+                              <w:widowControl/>
+                              <w:shd w:val="clear" w:color="auto" w:fill="FFFFFF"/>
+                              <w:autoSpaceDE/>
+                              <w:autoSpaceDN/>
+                              <w:rPr>
+                                <w:rFonts w:ascii="Corbel" w:eastAsia="Times New Roman" w:hAnsi="Corbel" w:cs="Arial"/>
+                                <w:b/>
+                                <w:color w:val="222222"/>
+                                <w:lang w:eastAsia="zh-CN"/>
+                              </w:rPr>
+                            </w:pPr>
+                            <w:bookmarkStart w:id="0" w:name="_GoBack"/>
+                            <w:r>
+                              <w:rPr>
+                                <w:rFonts w:ascii="Corbel" w:eastAsia="Times New Roman" w:hAnsi="Corbel" w:cs="Arial"/>
+                                <w:b/>
+                                <w:color w:val="222222"/>
+                                <w:lang w:eastAsia="zh-CN"/>
+                              </w:rPr>
+                              <w:t>B.S. in Computer Science</w:t>
+                            </w:r>
+                          </w:p>
+                          <w:p>
+                            <w:pPr>
+                              <w:widowControl/>
+                              <w:shd w:val="clear" w:color="auto" w:fill="FFFFFF"/>
+                              <w:autoSpaceDE/>
+                              <w:autoSpaceDN/>
+                              <w:rPr>
+                                <w:rFonts w:ascii="Corbel" w:eastAsia="Times New Roman" w:hAnsi="Corbel" w:cs="Arial"/>
+                                <w:color w:val="222222"/>
+                                <w:sz w:val="20"/>
+                                <w:szCs w:val="20"/>
+                                <w:lang w:eastAsia="zh-CN"/>
+                              </w:rPr>
+                            </w:pPr>
+                            <w:proofErr w:type="spellStart"/>
+                            <w:r>
+                              <w:rPr>
+                                <w:rFonts w:ascii="Corbel" w:eastAsia="Times New Roman" w:hAnsi="Corbel" w:cs="Arial"/>
+                                <w:color w:val="222222"/>
+                                <w:sz w:val="20"/>
+                                <w:szCs w:val="20"/>
+                                <w:lang w:eastAsia="zh-CN"/>
+                              </w:rPr>
+                              <w:t>Khmelnytskyi</w:t>
+                            </w:r>
+                            <w:proofErr w:type="spellEnd"/>
+                            <w:r>
+                              <w:rPr>
+                                <w:rFonts w:ascii="Corbel" w:eastAsia="Times New Roman" w:hAnsi="Corbel" w:cs="Arial"/>
+                                <w:color w:val="222222"/>
+                                <w:sz w:val="20"/>
+                                <w:szCs w:val="20"/>
+                                <w:lang w:eastAsia="zh-CN"/>
+                              </w:rPr>
+                              <w:t xml:space="preserve"> National University</w:t>
+                            </w:r>
+                            <w:r>
+                              <w:rPr>
+                                <w:rFonts w:ascii="Corbel" w:eastAsia="Times New Roman" w:hAnsi="Corbel" w:cs="Arial"/>
+                                <w:color w:val="222222"/>
+                                <w:sz w:val="20"/>
+                                <w:szCs w:val="20"/>
+                                <w:lang w:eastAsia="zh-CN"/>
+                              </w:rPr>
+                              <w:t xml:space="preserve"> </w:t>
+                            </w:r>
+                            <w:r>
+                              <w:rPr>
+                                <w:rFonts w:ascii="Corbel" w:eastAsia="Times New Roman" w:hAnsi="Corbel" w:cs="Arial"/>
+                                <w:color w:val="222222"/>
+                                <w:sz w:val="20"/>
+                                <w:szCs w:val="20"/>
+                                <w:lang w:eastAsia="zh-CN"/>
+                              </w:rPr>
+                              <w:t>in Khmelnytskyi, Ukraine</w:t>
+                            </w:r>
+                          </w:p>
+                          <w:bookmarkEnd w:id="0"/>
+                          <w:p>
+                            <w:pPr>
+                              <w:pStyle w:val="BodyText"/>
+                              <w:spacing w:before="46" w:line="285" w:lineRule="auto"/>
+                              <w:ind w:left="24" w:right="535" w:hanging="5"/>
+                              <w:rPr>
+                                <w:rFonts w:ascii="Corbel" w:hAnsi="Corbel"/>
+                                <w:sz w:val="22"/>
+                                <w:szCs w:val="22"/>
+                              </w:rPr>
+                            </w:pPr>
+                          </w:p>
+                        </w:txbxContent>
+                      </wps:txbx>
+                      <wps:bodyPr rot="0" vert="horz" wrap="square" lIns="0" tIns="0" rIns="0" bIns="0" anchor="t" anchorCtr="0" upright="1">
+                        <a:noAutofit/>
+                      </wps:bodyPr>
+                    </wps:wsp>
+                  </a:graphicData>
+                </a:graphic>
+                <wp14:sizeRelH relativeFrom="page">
+                  <wp14:pctWidth>0</wp14:pctWidth>
+                </wp14:sizeRelH>
+                <wp14:sizeRelV relativeFrom="page">
+                  <wp14:pctHeight>0</wp14:pctHeight>
+                </wp14:sizeRelV>
+              </wp:anchor>
+            </w:drawing>
+          </mc:Choice>
+          <mc:Fallback>
+            <w:pict>
+              <v:shapetype w14:anchorId="24575457" id="_x0000_t202" coordsize="21600,21600" o:spt="202" path="m,l,21600r21600,l21600,xe">
+                <v:stroke joinstyle="miter"/>
+                <v:path gradientshapeok="t" o:connecttype="rect"/>
+              </v:shapetype>
+              <v:shape id="Text Box 5" o:spid="_x0000_s1026" type="#_x0000_t202" style="position:absolute;margin-left:433.25pt;margin-top:764.55pt;width:141.15pt;height:45.8pt;z-index:-251565568;visibility:visible;mso-wrap-style:square;mso-width-percent:0;mso-height-percent:0;mso-wrap-distance-left:9pt;mso-wrap-distance-top:0;mso-wrap-distance-right:9pt;mso-wrap-distance-bottom:0;mso-position-horizontal:absolute;mso-position-horizontal-relative:page;mso-position-vertical:absolute;mso-position-vertical-relative:page;mso-width-percent:0;mso-height-percent:0;mso-width-relative:page;mso-height-relative:page;v-text-anchor:top" o:gfxdata="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" filled="f" stroked="f">
+                <v:textbox inset="0,0,0,0">
+                  <w:txbxContent>
+                    <w:p>
+                      <w:pPr>
+                        <w:widowControl/>
+                        <w:shd w:val="clear" w:color="auto" w:fill="FFFFFF"/>
+                        <w:autoSpaceDE/>
+                        <w:autoSpaceDN/>
+                        <w:rPr>
+                          <w:rFonts w:ascii="Corbel" w:eastAsia="Times New Roman" w:hAnsi="Corbel" w:cs="Arial"/>
+                          <w:b/>
+                          <w:color w:val="222222"/>
+                          <w:lang w:eastAsia="zh-CN"/>
+                        </w:rPr>
+                      </w:pPr>
+                      <w:bookmarkStart w:id="1" w:name="_GoBack"/>
+                      <w:r>
+                        <w:rPr>
+                          <w:rFonts w:ascii="Corbel" w:eastAsia="Times New Roman" w:hAnsi="Corbel" w:cs="Arial"/>
+                          <w:b/>
+                          <w:color w:val="222222"/>
+                          <w:lang w:eastAsia="zh-CN"/>
+                        </w:rPr>
+                        <w:t>B.S. in Computer Science</w:t>
+                      </w:r>
+                    </w:p>
+                    <w:p>
+                      <w:pPr>
+                        <w:widowControl/>
+                        <w:shd w:val="clear" w:color="auto" w:fill="FFFFFF"/>
+                        <w:autoSpaceDE/>
+                        <w:autoSpaceDN/>
+                        <w:rPr>
+                          <w:rFonts w:ascii="Corbel" w:eastAsia="Times New Roman" w:hAnsi="Corbel" w:cs="Arial"/>
+                          <w:color w:val="222222"/>
+                          <w:sz w:val="20"/>
+                          <w:szCs w:val="20"/>
+                          <w:lang w:eastAsia="zh-CN"/>
+                        </w:rPr>
+                      </w:pPr>
+                      <w:proofErr w:type="spellStart"/>
+                      <w:r>
+                        <w:rPr>
+                          <w:rFonts w:ascii="Corbel" w:eastAsia="Times New Roman" w:hAnsi="Corbel" w:cs="Arial"/>
+                          <w:color w:val="222222"/>
+                          <w:sz w:val="20"/>
+                          <w:szCs w:val="20"/>
+                          <w:lang w:eastAsia="zh-CN"/>
+                        </w:rPr>
+                        <w:t>Khmelnytskyi</w:t>
+                      </w:r>
+                      <w:proofErr w:type="spellEnd"/>
+                      <w:r>
+                        <w:rPr>
+                          <w:rFonts w:ascii="Corbel" w:eastAsia="Times New Roman" w:hAnsi="Corbel" w:cs="Arial"/>
+                          <w:color w:val="222222"/>
+                          <w:sz w:val="20"/>
+                          <w:szCs w:val="20"/>
+                          <w:lang w:eastAsia="zh-CN"/>
+                        </w:rPr>
+                        <w:t xml:space="preserve"> National University</w:t>
+                      </w:r>
+                      <w:r>
+                        <w:rPr>
+                          <w:rFonts w:ascii="Corbel" w:eastAsia="Times New Roman" w:hAnsi="Corbel" w:cs="Arial"/>
+                          <w:color w:val="222222"/>
+                          <w:sz w:val="20"/>
+                          <w:szCs w:val="20"/>
+                          <w:lang w:eastAsia="zh-CN"/>
+                        </w:rPr>
+                        <w:t xml:space="preserve"> </w:t>
+                      </w:r>
+                      <w:r>
+                        <w:rPr>
+                          <w:rFonts w:ascii="Corbel" w:eastAsia="Times New Roman" w:hAnsi="Corbel" w:cs="Arial"/>
+                          <w:color w:val="222222"/>
+                          <w:sz w:val="20"/>
+                          <w:szCs w:val="20"/>
+                          <w:lang w:eastAsia="zh-CN"/>
+                        </w:rPr>
+                        <w:t>in Khmelnytskyi, Ukraine</w:t>
+                      </w:r>
+                    </w:p>
+                    <w:bookmarkEnd w:id="1"/>
+                    <w:p>
+                      <w:pPr>
+                        <w:pStyle w:val="BodyText"/>
+                        <w:spacing w:before="46" w:line="285" w:lineRule="auto"/>
+                        <w:ind w:left="24" w:right="535" w:hanging="5"/>
+                        <w:rPr>
+                          <w:rFonts w:ascii="Corbel" w:hAnsi="Corbel"/>
+                          <w:sz w:val="22"/>
+                          <w:szCs w:val="22"/>
+                        </w:rPr>
+                      </w:pPr>
+                    </w:p>
+                  </w:txbxContent>
+                </v:textbox>
+                <w10:wrap anchorx="page" anchory="page"/>
+              </v:shape>
+            </w:pict>
+          </mc:Fallback>
+        </mc:AlternateContent>
+      </w:r>
+      <w:r>
+        <w:rPr>
+          <w:rFonts w:ascii="Corbel" w:hAnsi="Corbel" w:cstheme="majorHAnsi"/>
+          <w:b/>
+          <w:bCs/>
+          <w:noProof/>
+          <w:sz w:val="48"/>
+          <w:szCs w:val="48"/>
+          <w:lang w:val="ru-RU" w:eastAsia="zh-CN"/>
+        </w:rPr>
+        <mc:AlternateContent>
+          <mc:Choice Requires="wps">
+            <w:drawing>
+              <wp:anchor distT="0" distB="0" distL="114300" distR="114300" simplePos="0" relativeHeight="251665920" behindDoc="1" locked="0" layoutInCell="1" allowOverlap="1" wp14:anchorId="7E9040A3" wp14:editId="01DBD574">
+                <wp:simplePos x="0" y="0"/>
+                <wp:positionH relativeFrom="page">
+                  <wp:posOffset>5571089</wp:posOffset>
+                </wp:positionH>
+                <wp:positionV relativeFrom="page">
+                  <wp:posOffset>9455016</wp:posOffset>
                 </wp:positionV>
                 <wp:extent cx="972820" cy="204470"/>
                 <wp:effectExtent l="0" t="0" r="17780" b="5080"/>
@@ -337,8 +627,8 @@
                                 <w:rFonts w:ascii="Roboto" w:hAnsi="Roboto"/>
                                 <w:b/>
                                 <w:bCs/>
-                                <w:sz w:val="28"/>
-                                <w:szCs w:val="28"/>
+                                <w:sz w:val="26"/>
+                                <w:szCs w:val="26"/>
                               </w:rPr>
                             </w:pPr>
                             <w:r>
@@ -347,8 +637,8 @@
                                 <w:b/>
                                 <w:bCs/>
                                 <w:w w:val="90"/>
-                                <w:sz w:val="28"/>
-                                <w:szCs w:val="28"/>
+                                <w:sz w:val="26"/>
+                                <w:szCs w:val="26"/>
                               </w:rPr>
                               <w:t>EDUCATION</w:t>
                             </w:r>
@@ -372,11 +662,7 @@
           </mc:Choice>
           <mc:Fallback>
             <w:pict>
-              <v:shapetype w14:anchorId="7E9040A3" id="_x0000_t202" coordsize="21600,21600" o:spt="202" path="m,l,21600r21600,l21600,xe">
-                <v:stroke joinstyle="miter"/>
-                <v:path gradientshapeok="t" o:connecttype="rect"/>
-              </v:shapetype>
-              <v:shape id="Text Box 6" o:spid="_x0000_s1026" type="#_x0000_t202" style="position:absolute;margin-left:435pt;margin-top:736.85pt;width:76.6pt;height:16.1pt;z-index:-251652096;visibility:visible;mso-wrap-style:square;mso-width-percent:0;mso-height-percent:0;mso-wrap-distance-left:9pt;mso-wrap-distance-top:0;mso-wrap-distance-right:9pt;mso-wrap-distance-bottom:0;mso-position-horizontal:absolute;mso-position-horizontal-relative:page;mso-position-vertical:absolute;mso-position-vertical-relative:page;mso-width-percent:0;mso-height-percent:0;mso-width-relative:page;mso-height-relative:page;v-text-anchor:top" o:gfxdata="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" filled="f" stroked="f">
+              <v:shape w14:anchorId="7E9040A3" id="Text Box 6" o:spid="_x0000_s1027" type="#_x0000_t202" style="position:absolute;margin-left:438.65pt;margin-top:744.5pt;width:76.6pt;height:16.1pt;z-index:-251650560;visibility:visible;mso-wrap-style:square;mso-width-percent:0;mso-height-percent:0;mso-wrap-distance-left:9pt;mso-wrap-distance-top:0;mso-wrap-distance-right:9pt;mso-wrap-distance-bottom:0;mso-position-horizontal:absolute;mso-position-horizontal-relative:page;mso-position-vertical:absolute;mso-position-vertical-relative:page;mso-width-percent:0;mso-height-percent:0;mso-width-relative:page;mso-height-relative:page;v-text-anchor:top" o:gfxdata="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" filled="f" stroked="f">
                 <v:textbox inset="0,0,0,0">
                   <w:txbxContent>
                     <w:p>
@@ -387,8 +673,8 @@
                           <w:rFonts w:ascii="Roboto" w:hAnsi="Roboto"/>
                           <w:b/>
                           <w:bCs/>
-                          <w:sz w:val="28"/>
-                          <w:szCs w:val="28"/>
+                          <w:sz w:val="26"/>
+                          <w:szCs w:val="26"/>
                         </w:rPr>
                       </w:pPr>
                       <w:r>
@@ -397,8 +683,8 @@
                           <w:b/>
                           <w:bCs/>
                           <w:w w:val="90"/>
-                          <w:sz w:val="28"/>
-                          <w:szCs w:val="28"/>
+                          <w:sz w:val="26"/>
+                          <w:szCs w:val="26"/>
                         </w:rPr>
                         <w:t>EDUCATION</w:t>
                       </w:r>
@@ -424,342 +710,16 @@
         <mc:AlternateContent>
           <mc:Choice Requires="wps">
             <w:drawing>
-              <wp:anchor distT="0" distB="0" distL="114300" distR="114300" simplePos="0" relativeHeight="251670528" behindDoc="1" locked="0" layoutInCell="1" allowOverlap="1" wp14:anchorId="24575457" wp14:editId="023219B7">
-                <wp:simplePos x="0" y="0"/>
-                <wp:positionH relativeFrom="page">
-                  <wp:posOffset>5443855</wp:posOffset>
-                </wp:positionH>
-                <wp:positionV relativeFrom="page">
-                  <wp:posOffset>9634855</wp:posOffset>
-                </wp:positionV>
-                <wp:extent cx="1792605" cy="508000"/>
-                <wp:effectExtent l="0" t="0" r="10795" b="0"/>
-                <wp:wrapNone/>
-                <wp:docPr id="5" name="Text Box 5"/>
-                <wp:cNvGraphicFramePr>
-                  <a:graphicFrameLocks xmlns:a="http://schemas.openxmlformats.org/drawingml/2006/main"/>
-                </wp:cNvGraphicFramePr>
-                <a:graphic xmlns:a="http://schemas.openxmlformats.org/drawingml/2006/main">
-                  <a:graphicData uri="http://schemas.microsoft.com/office/word/2010/wordprocessingShape">
-                    <wps:wsp>
-                      <wps:cNvSpPr txBox="1">
-                        <a:spLocks noChangeArrowheads="1"/>
-                      </wps:cNvSpPr>
-                      <wps:spPr bwMode="auto">
-                        <a:xfrm>
-                          <a:off x="0" y="0"/>
-                          <a:ext cx="1792605" cy="508000"/>
-                        </a:xfrm>
-                        <a:prstGeom prst="rect">
-                          <a:avLst/>
-                        </a:prstGeom>
-                        <a:noFill/>
-                        <a:ln>
-                          <a:noFill/>
-                        </a:ln>
-                        <a:extLst>
-                          <a:ext uri="{909E8E84-426E-40DD-AFC4-6F175D3DCCD1}">
-                            <a14:hiddenFill xmlns:a14="http://schemas.microsoft.com/office/drawing/2010/main">
-                              <a:solidFill>
-                                <a:srgbClr val="FFFFFF"/>
-                              </a:solidFill>
-                            </a14:hiddenFill>
-                          </a:ext>
-                          <a:ext uri="{91240B29-F687-4F45-9708-019B960494DF}">
-                            <a14:hiddenLine xmlns:a14="http://schemas.microsoft.com/office/drawing/2010/main" w="9525">
-                              <a:solidFill>
-                                <a:srgbClr val="000000"/>
-                              </a:solidFill>
-                              <a:miter lim="800000"/>
-                              <a:headEnd/>
-                              <a:tailEnd/>
-                            </a14:hiddenLine>
-                          </a:ext>
-                        </a:extLst>
-                      </wps:spPr>
-                      <wps:txbx>
-                        <w:txbxContent>
-                          <w:p>
-                            <w:pPr>
-                              <w:widowControl/>
-                              <w:shd w:val="clear" w:color="auto" w:fill="FFFFFF"/>
-                              <w:autoSpaceDE/>
-                              <w:autoSpaceDN/>
-                              <w:rPr>
-                                <w:rFonts w:ascii="Corbel" w:eastAsia="Times New Roman" w:hAnsi="Corbel" w:cs="Arial"/>
-                                <w:b/>
-                                <w:color w:val="222222"/>
-                                <w:lang w:eastAsia="zh-CN"/>
-                              </w:rPr>
-                            </w:pPr>
-                            <w:r>
-                              <w:rPr>
-                                <w:rFonts w:ascii="Corbel" w:eastAsia="Times New Roman" w:hAnsi="Corbel" w:cs="Arial"/>
-                                <w:b/>
-                                <w:color w:val="222222"/>
-                                <w:lang w:eastAsia="zh-CN"/>
-                              </w:rPr>
-                              <w:t>B.S. in Computer Science</w:t>
-                            </w:r>
-                          </w:p>
-                          <w:p>
-                            <w:pPr>
-                              <w:widowControl/>
-                              <w:shd w:val="clear" w:color="auto" w:fill="FFFFFF"/>
-                              <w:autoSpaceDE/>
-                              <w:autoSpaceDN/>
-                              <w:rPr>
-                                <w:rFonts w:ascii="Corbel" w:eastAsia="Times New Roman" w:hAnsi="Corbel" w:cs="Arial"/>
-                                <w:color w:val="222222"/>
-                                <w:sz w:val="20"/>
-                                <w:szCs w:val="20"/>
-                                <w:lang w:eastAsia="zh-CN"/>
-                              </w:rPr>
-                            </w:pPr>
-                            <w:proofErr w:type="spellStart"/>
-                            <w:r>
-                              <w:rPr>
-                                <w:rFonts w:ascii="Corbel" w:eastAsia="Times New Roman" w:hAnsi="Corbel" w:cs="Arial"/>
-                                <w:color w:val="222222"/>
-                                <w:sz w:val="20"/>
-                                <w:szCs w:val="20"/>
-                                <w:lang w:eastAsia="zh-CN"/>
-                              </w:rPr>
-                              <w:t>Khmelnytskyi</w:t>
-                            </w:r>
-                            <w:proofErr w:type="spellEnd"/>
-                            <w:r>
-                              <w:rPr>
-                                <w:rFonts w:ascii="Corbel" w:eastAsia="Times New Roman" w:hAnsi="Corbel" w:cs="Arial"/>
-                                <w:color w:val="222222"/>
-                                <w:sz w:val="20"/>
-                                <w:szCs w:val="20"/>
-                                <w:lang w:eastAsia="zh-CN"/>
-                              </w:rPr>
-                              <w:t xml:space="preserve"> National University</w:t>
-                            </w:r>
-                            <w:r>
-                              <w:rPr>
-                                <w:rFonts w:ascii="Corbel" w:eastAsia="Times New Roman" w:hAnsi="Corbel" w:cs="Arial"/>
-                                <w:color w:val="222222"/>
-                                <w:sz w:val="20"/>
-                                <w:szCs w:val="20"/>
-                                <w:lang w:eastAsia="zh-CN"/>
-                              </w:rPr>
-                              <w:t xml:space="preserve"> </w:t>
-                            </w:r>
-                            <w:r>
-                              <w:rPr>
-                                <w:rFonts w:ascii="Corbel" w:eastAsia="Times New Roman" w:hAnsi="Corbel" w:cs="Arial"/>
-                                <w:color w:val="222222"/>
-                                <w:sz w:val="20"/>
-                                <w:szCs w:val="20"/>
-                                <w:lang w:eastAsia="zh-CN"/>
-                              </w:rPr>
-                              <w:t xml:space="preserve">in </w:t>
-                            </w:r>
-                            <w:proofErr w:type="spellStart"/>
-                            <w:r>
-                              <w:rPr>
-                                <w:rFonts w:ascii="Corbel" w:eastAsia="Times New Roman" w:hAnsi="Corbel" w:cs="Arial"/>
-                                <w:color w:val="222222"/>
-                                <w:sz w:val="20"/>
-                                <w:szCs w:val="20"/>
-                                <w:lang w:eastAsia="zh-CN"/>
-                              </w:rPr>
-                              <w:t>Khmelnytskyi</w:t>
-                            </w:r>
-                            <w:proofErr w:type="spellEnd"/>
-                            <w:r>
-                              <w:rPr>
-                                <w:rFonts w:ascii="Corbel" w:eastAsia="Times New Roman" w:hAnsi="Corbel" w:cs="Arial"/>
-                                <w:color w:val="222222"/>
-                                <w:sz w:val="20"/>
-                                <w:szCs w:val="20"/>
-                                <w:lang w:eastAsia="zh-CN"/>
-                              </w:rPr>
-                              <w:t>, Ukraine</w:t>
-                            </w:r>
-                          </w:p>
-                          <w:p>
-                            <w:pPr>
-                              <w:pStyle w:val="BodyText"/>
-                              <w:spacing w:before="46" w:line="285" w:lineRule="auto"/>
-                              <w:ind w:left="24" w:right="535" w:hanging="5"/>
-                              <w:rPr>
-                                <w:rFonts w:ascii="Corbel" w:hAnsi="Corbel"/>
-                                <w:sz w:val="22"/>
-                                <w:szCs w:val="22"/>
-                              </w:rPr>
-                            </w:pPr>
-                          </w:p>
-                        </w:txbxContent>
-                      </wps:txbx>
-                      <wps:bodyPr rot="0" vert="horz" wrap="square" lIns="0" tIns="0" rIns="0" bIns="0" anchor="t" anchorCtr="0" upright="1">
-                        <a:noAutofit/>
-                      </wps:bodyPr>
-                    </wps:wsp>
-                  </a:graphicData>
-                </a:graphic>
-                <wp14:sizeRelH relativeFrom="page">
-                  <wp14:pctWidth>0</wp14:pctWidth>
-                </wp14:sizeRelH>
-                <wp14:sizeRelV relativeFrom="page">
-                  <wp14:pctHeight>0</wp14:pctHeight>
-                </wp14:sizeRelV>
-              </wp:anchor>
-            </w:drawing>
-          </mc:Choice>
-          <mc:Fallback>
-            <w:pict>
-              <v:shape w14:anchorId="24575457" id="Text Box 5" o:spid="_x0000_s1027" type="#_x0000_t202" style="position:absolute;margin-left:428.65pt;margin-top:758.65pt;width:141.15pt;height:40pt;z-index:-251645952;visibility:visible;mso-wrap-style:square;mso-width-percent:0;mso-height-percent:0;mso-wrap-distance-left:9pt;mso-wrap-distance-top:0;mso-wrap-distance-right:9pt;mso-wrap-distance-bottom:0;mso-position-horizontal:absolute;mso-position-horizontal-relative:page;mso-position-vertical:absolute;mso-position-vertical-relative:page;mso-width-percent:0;mso-height-percent:0;mso-width-relative:page;mso-height-relative:page;v-text-anchor:top" o:gfxdata="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" filled="f" stroked="f">
-                <v:textbox inset="0,0,0,0">
-                  <w:txbxContent>
-                    <w:p>
-                      <w:pPr>
-                        <w:widowControl/>
-                        <w:shd w:val="clear" w:color="auto" w:fill="FFFFFF"/>
-                        <w:autoSpaceDE/>
-                        <w:autoSpaceDN/>
-                        <w:rPr>
-                          <w:rFonts w:ascii="Corbel" w:eastAsia="Times New Roman" w:hAnsi="Corbel" w:cs="Arial"/>
-                          <w:b/>
-                          <w:color w:val="222222"/>
-                          <w:lang w:eastAsia="zh-CN"/>
-                        </w:rPr>
-                      </w:pPr>
-                      <w:r>
-                        <w:rPr>
-                          <w:rFonts w:ascii="Corbel" w:eastAsia="Times New Roman" w:hAnsi="Corbel" w:cs="Arial"/>
-                          <w:b/>
-                          <w:color w:val="222222"/>
-                          <w:lang w:eastAsia="zh-CN"/>
-                        </w:rPr>
-                        <w:t>B.S. in Computer Science</w:t>
-                      </w:r>
-                    </w:p>
-                    <w:p>
-                      <w:pPr>
-                        <w:widowControl/>
-                        <w:shd w:val="clear" w:color="auto" w:fill="FFFFFF"/>
-                        <w:autoSpaceDE/>
-                        <w:autoSpaceDN/>
-                        <w:rPr>
-                          <w:rFonts w:ascii="Corbel" w:eastAsia="Times New Roman" w:hAnsi="Corbel" w:cs="Arial"/>
-                          <w:color w:val="222222"/>
-                          <w:sz w:val="20"/>
-                          <w:szCs w:val="20"/>
-                          <w:lang w:eastAsia="zh-CN"/>
-                        </w:rPr>
-                      </w:pPr>
-                      <w:proofErr w:type="spellStart"/>
-                      <w:r>
-                        <w:rPr>
-                          <w:rFonts w:ascii="Corbel" w:eastAsia="Times New Roman" w:hAnsi="Corbel" w:cs="Arial"/>
-                          <w:color w:val="222222"/>
-                          <w:sz w:val="20"/>
-                          <w:szCs w:val="20"/>
-                          <w:lang w:eastAsia="zh-CN"/>
-                        </w:rPr>
-                        <w:t>Khmelnytskyi</w:t>
-                      </w:r>
-                      <w:proofErr w:type="spellEnd"/>
-                      <w:r>
-                        <w:rPr>
-                          <w:rFonts w:ascii="Corbel" w:eastAsia="Times New Roman" w:hAnsi="Corbel" w:cs="Arial"/>
-                          <w:color w:val="222222"/>
-                          <w:sz w:val="20"/>
-                          <w:szCs w:val="20"/>
-                          <w:lang w:eastAsia="zh-CN"/>
-                        </w:rPr>
-                        <w:t xml:space="preserve"> National University</w:t>
-                      </w:r>
-                      <w:r>
-                        <w:rPr>
-                          <w:rFonts w:ascii="Corbel" w:eastAsia="Times New Roman" w:hAnsi="Corbel" w:cs="Arial"/>
-                          <w:color w:val="222222"/>
-                          <w:sz w:val="20"/>
-                          <w:szCs w:val="20"/>
-                          <w:lang w:eastAsia="zh-CN"/>
-                        </w:rPr>
-                        <w:t xml:space="preserve"> </w:t>
-                      </w:r>
-                      <w:r>
-                        <w:rPr>
-                          <w:rFonts w:ascii="Corbel" w:eastAsia="Times New Roman" w:hAnsi="Corbel" w:cs="Arial"/>
-                          <w:color w:val="222222"/>
-                          <w:sz w:val="20"/>
-                          <w:szCs w:val="20"/>
-                          <w:lang w:eastAsia="zh-CN"/>
-                        </w:rPr>
-                        <w:t xml:space="preserve">in </w:t>
-                      </w:r>
-                      <w:proofErr w:type="spellStart"/>
-                      <w:r>
-                        <w:rPr>
-                          <w:rFonts w:ascii="Corbel" w:eastAsia="Times New Roman" w:hAnsi="Corbel" w:cs="Arial"/>
-                          <w:color w:val="222222"/>
-                          <w:sz w:val="20"/>
-                          <w:szCs w:val="20"/>
-                          <w:lang w:eastAsia="zh-CN"/>
-                        </w:rPr>
-                        <w:t>Khmelnytskyi</w:t>
-                      </w:r>
-                      <w:proofErr w:type="spellEnd"/>
-                      <w:r>
-                        <w:rPr>
-                          <w:rFonts w:ascii="Corbel" w:eastAsia="Times New Roman" w:hAnsi="Corbel" w:cs="Arial"/>
-                          <w:color w:val="222222"/>
-                          <w:sz w:val="20"/>
-                          <w:szCs w:val="20"/>
-                          <w:lang w:eastAsia="zh-CN"/>
-                        </w:rPr>
-                        <w:t>, Ukraine</w:t>
-                      </w:r>
-                    </w:p>
-                    <w:p>
-                      <w:pPr>
-                        <w:pStyle w:val="BodyText"/>
-                        <w:spacing w:before="46" w:line="285" w:lineRule="auto"/>
-                        <w:ind w:left="24" w:right="535" w:hanging="5"/>
-                        <w:rPr>
-                          <w:rFonts w:ascii="Corbel" w:hAnsi="Corbel"/>
-                          <w:sz w:val="22"/>
-                          <w:szCs w:val="22"/>
-                        </w:rPr>
-                      </w:pPr>
-                    </w:p>
-                  </w:txbxContent>
-                </v:textbox>
-                <w10:wrap anchorx="page" anchory="page"/>
-              </v:shape>
-            </w:pict>
-          </mc:Fallback>
-        </mc:AlternateContent>
-      </w:r>
-      <w:r>
-        <w:rPr>
-          <w:rFonts w:ascii="Corbel" w:hAnsi="Corbel" w:cstheme="majorHAnsi"/>
-          <w:b/>
-          <w:bCs/>
-          <w:noProof/>
-          <w:sz w:val="48"/>
-          <w:szCs w:val="48"/>
-          <w:lang w:val="ru-RU" w:eastAsia="zh-CN"/>
-        </w:rPr>
-        <mc:AlternateContent>
-          <mc:Choice Requires="wps">
-            <w:drawing>
-              <wp:anchor distT="0" distB="0" distL="114300" distR="114300" simplePos="0" relativeHeight="251658240" behindDoc="1" locked="0" layoutInCell="1" allowOverlap="1" wp14:anchorId="6C59A90D" wp14:editId="57113568">
+              <wp:anchor distT="0" distB="0" distL="114300" distR="114300" simplePos="0" relativeHeight="251580928" behindDoc="1" locked="0" layoutInCell="1" allowOverlap="1" wp14:anchorId="6C59A90D" wp14:editId="3A985AB0">
                 <wp:simplePos x="0" y="0"/>
                 <wp:positionH relativeFrom="page">
                   <wp:posOffset>5410200</wp:posOffset>
                 </wp:positionH>
                 <wp:positionV relativeFrom="page">
-                  <wp:posOffset>5722620</wp:posOffset>
+                  <wp:posOffset>5723021</wp:posOffset>
                 </wp:positionV>
-                <wp:extent cx="1898650" cy="3749040"/>
-                <wp:effectExtent l="0" t="0" r="6350" b="3810"/>
+                <wp:extent cx="1898650" cy="3553326"/>
+                <wp:effectExtent l="0" t="0" r="6350" b="9525"/>
                 <wp:wrapNone/>
                 <wp:docPr id="8" name="Text Box 8"/>
                 <wp:cNvGraphicFramePr>
@@ -774,7 +734,7 @@
                       <wps:spPr bwMode="auto">
                         <a:xfrm>
                           <a:off x="0" y="0"/>
-                          <a:ext cx="1898650" cy="3749040"/>
+                          <a:ext cx="1898650" cy="3553326"/>
                         </a:xfrm>
                         <a:prstGeom prst="rect">
                           <a:avLst/>
@@ -1040,21 +1000,7 @@
                                 <w:szCs w:val="22"/>
                                 <w:u w:val="none"/>
                               </w:rPr>
-                              <w:t>Mong</w:t>
-                            </w:r>
-                            <w:bookmarkStart w:id="0" w:name="_GoBack"/>
-                            <w:bookmarkEnd w:id="0"/>
-                            <w:r>
-                              <w:rPr>
-                                <w:rFonts w:ascii="Corbel" w:eastAsia="Verdana" w:hAnsi="Corbel" w:cs="Leelawadee"/>
-                                <w:b w:val="0"/>
-                                <w:bCs w:val="0"/>
-                                <w:color w:val="202529"/>
-                                <w:sz w:val="22"/>
-                                <w:szCs w:val="22"/>
-                                <w:u w:val="none"/>
-                              </w:rPr>
-                              <w:t>oDB / SQL</w:t>
+                              <w:t>MongoDB / SQL</w:t>
                             </w:r>
                           </w:p>
                           <w:p>
@@ -1167,6 +1113,18 @@
                                 <w:u w:val="none"/>
                               </w:rPr>
                               <w:t>Webpack</w:t>
+                            </w:r>
+                            <w:r>
+                              <w:rPr>
+                                <w:rFonts w:ascii="Corbel" w:eastAsia="Verdana" w:hAnsi="Corbel" w:cs="Leelawadee"/>
+                                <w:b w:val="0"/>
+                                <w:bCs w:val="0"/>
+                                <w:color w:val="202529"/>
+                                <w:sz w:val="22"/>
+                                <w:szCs w:val="22"/>
+                                <w:u w:val="none"/>
+                              </w:rPr>
+                              <w:t xml:space="preserve"> </w:t>
                             </w:r>
                           </w:p>
                           <w:p>
@@ -1195,7 +1153,49 @@
                                 <w:szCs w:val="22"/>
                                 <w:u w:val="none"/>
                               </w:rPr>
-                              <w:t>Web Technologies:</w:t>
+                              <w:t>Web technologies</w:t>
+                            </w:r>
+                            <w:r>
+                              <w:rPr>
+                                <w:rFonts w:ascii="Corbel" w:eastAsia="Verdana" w:hAnsi="Corbel" w:cs="Leelawadee"/>
+                                <w:bCs w:val="0"/>
+                                <w:color w:val="202529"/>
+                                <w:sz w:val="22"/>
+                                <w:szCs w:val="22"/>
+                                <w:u w:val="none"/>
+                              </w:rPr>
+                              <w:t>:</w:t>
+                            </w:r>
+                          </w:p>
+                          <w:p>
+                            <w:pPr>
+                              <w:pStyle w:val="Heading1"/>
+                              <w:tabs>
+                                <w:tab w:val="left" w:pos="4075"/>
+                              </w:tabs>
+                              <w:spacing w:before="0" w:line="288" w:lineRule="exact"/>
+                              <w:ind w:left="115"/>
+                              <w:rPr>
+                                <w:rFonts w:ascii="Corbel" w:eastAsia="Verdana" w:hAnsi="Corbel" w:cs="Leelawadee"/>
+                                <w:b w:val="0"/>
+                                <w:bCs w:val="0"/>
+                                <w:color w:val="202529"/>
+                                <w:sz w:val="22"/>
+                                <w:szCs w:val="22"/>
+                                <w:u w:val="none"/>
+                              </w:rPr>
+                            </w:pPr>
+                            <w:r>
+                              <w:rPr>
+                                <w:rFonts w:ascii="Corbel" w:eastAsia="Verdana" w:hAnsi="Corbel" w:cs="Leelawadee"/>
+                                <w:b w:val="0"/>
+                                <w:bCs w:val="0"/>
+                                <w:color w:val="202529"/>
+                                <w:sz w:val="22"/>
+                                <w:szCs w:val="22"/>
+                                <w:u w:val="none"/>
+                              </w:rPr>
+                              <w:t>Rest API, JSON</w:t>
                             </w:r>
                           </w:p>
                           <w:p>
@@ -1209,14 +1209,6 @@
                                 <w:szCs w:val="22"/>
                               </w:rPr>
                             </w:pPr>
-                            <w:r>
-                              <w:rPr>
-                                <w:rFonts w:ascii="Corbel" w:hAnsi="Corbel" w:cs="Open Sans"/>
-                                <w:sz w:val="22"/>
-                                <w:szCs w:val="22"/>
-                              </w:rPr>
-                              <w:t>Rest API</w:t>
-                            </w:r>
                           </w:p>
                         </w:txbxContent>
                       </wps:txbx>
@@ -1237,7 +1229,7 @@
           </mc:Choice>
           <mc:Fallback>
             <w:pict>
-              <v:shape w14:anchorId="6C59A90D" id="Text Box 8" o:spid="_x0000_s1028" type="#_x0000_t202" style="position:absolute;margin-left:426pt;margin-top:450.6pt;width:149.5pt;height:295.2pt;z-index:-251658240;visibility:visible;mso-wrap-style:square;mso-width-percent:0;mso-height-percent:0;mso-wrap-distance-left:9pt;mso-wrap-distance-top:0;mso-wrap-distance-right:9pt;mso-wrap-distance-bottom:0;mso-position-horizontal:absolute;mso-position-horizontal-relative:page;mso-position-vertical:absolute;mso-position-vertical-relative:page;mso-width-percent:0;mso-height-percent:0;mso-width-relative:page;mso-height-relative:page;v-text-anchor:top" o:gfxdata="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" filled="f" stroked="f">
+              <v:shape w14:anchorId="6C59A90D" id="Text Box 8" o:spid="_x0000_s1028" type="#_x0000_t202" style="position:absolute;margin-left:426pt;margin-top:450.65pt;width:149.5pt;height:279.8pt;z-index:-251735552;visibility:visible;mso-wrap-style:square;mso-width-percent:0;mso-height-percent:0;mso-wrap-distance-left:9pt;mso-wrap-distance-top:0;mso-wrap-distance-right:9pt;mso-wrap-distance-bottom:0;mso-position-horizontal:absolute;mso-position-horizontal-relative:page;mso-position-vertical:absolute;mso-position-vertical-relative:page;mso-width-percent:0;mso-height-percent:0;mso-width-relative:page;mso-height-relative:page;v-text-anchor:top" o:gfxdata="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" filled="f" stroked="f">
                 <v:textbox inset="0,0,0,0">
                   <w:txbxContent>
                     <w:p>
@@ -1475,21 +1467,7 @@
                           <w:szCs w:val="22"/>
                           <w:u w:val="none"/>
                         </w:rPr>
-                        <w:t>Mong</w:t>
-                      </w:r>
-                      <w:bookmarkStart w:id="1" w:name="_GoBack"/>
-                      <w:bookmarkEnd w:id="1"/>
-                      <w:r>
-                        <w:rPr>
-                          <w:rFonts w:ascii="Corbel" w:eastAsia="Verdana" w:hAnsi="Corbel" w:cs="Leelawadee"/>
-                          <w:b w:val="0"/>
-                          <w:bCs w:val="0"/>
-                          <w:color w:val="202529"/>
-                          <w:sz w:val="22"/>
-                          <w:szCs w:val="22"/>
-                          <w:u w:val="none"/>
-                        </w:rPr>
-                        <w:t>oDB / SQL</w:t>
+                        <w:t>MongoDB / SQL</w:t>
                       </w:r>
                     </w:p>
                     <w:p>
@@ -1602,6 +1580,18 @@
                           <w:u w:val="none"/>
                         </w:rPr>
                         <w:t>Webpack</w:t>
+                      </w:r>
+                      <w:r>
+                        <w:rPr>
+                          <w:rFonts w:ascii="Corbel" w:eastAsia="Verdana" w:hAnsi="Corbel" w:cs="Leelawadee"/>
+                          <w:b w:val="0"/>
+                          <w:bCs w:val="0"/>
+                          <w:color w:val="202529"/>
+                          <w:sz w:val="22"/>
+                          <w:szCs w:val="22"/>
+                          <w:u w:val="none"/>
+                        </w:rPr>
+                        <w:t xml:space="preserve"> </w:t>
                       </w:r>
                     </w:p>
                     <w:p>
@@ -1630,7 +1620,49 @@
                           <w:szCs w:val="22"/>
                           <w:u w:val="none"/>
                         </w:rPr>
-                        <w:t>Web Technologies:</w:t>
+                        <w:t>Web technologies</w:t>
+                      </w:r>
+                      <w:r>
+                        <w:rPr>
+                          <w:rFonts w:ascii="Corbel" w:eastAsia="Verdana" w:hAnsi="Corbel" w:cs="Leelawadee"/>
+                          <w:bCs w:val="0"/>
+                          <w:color w:val="202529"/>
+                          <w:sz w:val="22"/>
+                          <w:szCs w:val="22"/>
+                          <w:u w:val="none"/>
+                        </w:rPr>
+                        <w:t>:</w:t>
+                      </w:r>
+                    </w:p>
+                    <w:p>
+                      <w:pPr>
+                        <w:pStyle w:val="Heading1"/>
+                        <w:tabs>
+                          <w:tab w:val="left" w:pos="4075"/>
+                        </w:tabs>
+                        <w:spacing w:before="0" w:line="288" w:lineRule="exact"/>
+                        <w:ind w:left="115"/>
+                        <w:rPr>
+                          <w:rFonts w:ascii="Corbel" w:eastAsia="Verdana" w:hAnsi="Corbel" w:cs="Leelawadee"/>
+                          <w:b w:val="0"/>
+                          <w:bCs w:val="0"/>
+                          <w:color w:val="202529"/>
+                          <w:sz w:val="22"/>
+                          <w:szCs w:val="22"/>
+                          <w:u w:val="none"/>
+                        </w:rPr>
+                      </w:pPr>
+                      <w:r>
+                        <w:rPr>
+                          <w:rFonts w:ascii="Corbel" w:eastAsia="Verdana" w:hAnsi="Corbel" w:cs="Leelawadee"/>
+                          <w:b w:val="0"/>
+                          <w:bCs w:val="0"/>
+                          <w:color w:val="202529"/>
+                          <w:sz w:val="22"/>
+                          <w:szCs w:val="22"/>
+                          <w:u w:val="none"/>
+                        </w:rPr>
+                        <w:t>Rest API, JSON</w:t>
                       </w:r>
                     </w:p>
                     <w:p>
@@ -1644,14 +1676,6 @@
                           <w:szCs w:val="22"/>
                         </w:rPr>
                       </w:pPr>
-                      <w:r>
-                        <w:rPr>
-                          <w:rFonts w:ascii="Corbel" w:hAnsi="Corbel" w:cs="Open Sans"/>
-                          <w:sz w:val="22"/>
-                          <w:szCs w:val="22"/>
-                        </w:rPr>
-                        <w:t>Rest API</w:t>
-                      </w:r>
                     </w:p>
                   </w:txbxContent>
                 </v:textbox>
@@ -1674,7 +1698,7 @@
         <mc:AlternateContent>
           <mc:Choice Requires="wps">
             <w:drawing>
-              <wp:anchor distT="0" distB="0" distL="114300" distR="114300" simplePos="0" relativeHeight="251648000" behindDoc="1" locked="0" layoutInCell="1" allowOverlap="1" wp14:anchorId="2060AA2F" wp14:editId="4A3AABE7">
+              <wp:anchor distT="0" distB="0" distL="114300" distR="114300" simplePos="0" relativeHeight="251567616" behindDoc="1" locked="0" layoutInCell="1" allowOverlap="1" wp14:anchorId="2060AA2F" wp14:editId="7523F5B2">
                 <wp:simplePos x="0" y="0"/>
                 <wp:positionH relativeFrom="page">
                   <wp:posOffset>5554980</wp:posOffset>
@@ -1772,7 +1796,7 @@
           </mc:Choice>
           <mc:Fallback>
             <w:pict>
-              <v:shape w14:anchorId="2060AA2F" id="Text Box 12" o:spid="_x0000_s1029" type="#_x0000_t202" style="position:absolute;margin-left:437.4pt;margin-top:343.7pt;width:84.55pt;height:16.1pt;z-index:-251668480;visibility:visible;mso-wrap-style:square;mso-width-percent:0;mso-height-percent:0;mso-wrap-distance-left:9pt;mso-wrap-distance-top:0;mso-wrap-distance-right:9pt;mso-wrap-distance-bottom:0;mso-position-horizontal:absolute;mso-position-horizontal-relative:page;mso-position-vertical:absolute;mso-position-vertical-relative:page;mso-width-percent:0;mso-height-percent:0;mso-width-relative:page;mso-height-relative:page;v-text-anchor:top" o:gfxdata="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" filled="f" stroked="f">
+              <v:shape w14:anchorId="2060AA2F" id="Text Box 12" o:spid="_x0000_s1029" type="#_x0000_t202" style="position:absolute;margin-left:437.4pt;margin-top:343.7pt;width:84.55pt;height:16.1pt;z-index:-251748864;visibility:visible;mso-wrap-style:square;mso-width-percent:0;mso-height-percent:0;mso-wrap-distance-left:9pt;mso-wrap-distance-top:0;mso-wrap-distance-right:9pt;mso-wrap-distance-bottom:0;mso-position-horizontal:absolute;mso-position-horizontal-relative:page;mso-position-vertical:absolute;mso-position-vertical-relative:page;mso-width-percent:0;mso-height-percent:0;mso-width-relative:page;mso-height-relative:page;v-text-anchor:top" o:gfxdata="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" filled="f" stroked="f">
                 <v:textbox inset="0,0,0,0">
                   <w:txbxContent>
                     <w:p>
@@ -1820,7 +1844,7 @@
         <mc:AlternateContent>
           <mc:Choice Requires="wps">
             <w:drawing>
-              <wp:anchor distT="0" distB="0" distL="114300" distR="114300" simplePos="0" relativeHeight="251651072" behindDoc="1" locked="0" layoutInCell="1" allowOverlap="1" wp14:anchorId="732E87F8" wp14:editId="47E19495">
+              <wp:anchor distT="0" distB="0" distL="114300" distR="114300" simplePos="0" relativeHeight="251571712" behindDoc="1" locked="0" layoutInCell="1" allowOverlap="1" wp14:anchorId="732E87F8" wp14:editId="45E83DBB">
                 <wp:simplePos x="0" y="0"/>
                 <wp:positionH relativeFrom="page">
                   <wp:posOffset>5551170</wp:posOffset>
@@ -1918,7 +1942,7 @@
           </mc:Choice>
           <mc:Fallback>
             <w:pict>
-              <v:shape w14:anchorId="732E87F8" id="Text Box 9" o:spid="_x0000_s1030" type="#_x0000_t202" style="position:absolute;margin-left:437.1pt;margin-top:438.45pt;width:87.35pt;height:16.1pt;z-index:-251665408;visibility:visible;mso-wrap-style:square;mso-width-percent:0;mso-height-percent:0;mso-wrap-distance-left:9pt;mso-wrap-distance-top:0;mso-wrap-distance-right:9pt;mso-wrap-distance-bottom:0;mso-position-horizontal:absolute;mso-position-horizontal-relative:page;mso-position-vertical:absolute;mso-position-vertical-relative:page;mso-width-percent:0;mso-height-percent:0;mso-width-relative:page;mso-height-relative:page;v-text-anchor:top" o:gfxdata="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" filled="f" stroked="f">
+              <v:shape w14:anchorId="732E87F8" id="Text Box 9" o:spid="_x0000_s1030" type="#_x0000_t202" style="position:absolute;margin-left:437.1pt;margin-top:438.45pt;width:87.35pt;height:16.1pt;z-index:-251744768;visibility:visible;mso-wrap-style:square;mso-width-percent:0;mso-height-percent:0;mso-wrap-distance-left:9pt;mso-wrap-distance-top:0;mso-wrap-distance-right:9pt;mso-wrap-distance-bottom:0;mso-position-horizontal:absolute;mso-position-horizontal-relative:page;mso-position-vertical:absolute;mso-position-vertical-relative:page;mso-width-percent:0;mso-height-percent:0;mso-width-relative:page;mso-height-relative:page;v-text-anchor:top" o:gfxdata="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" filled="f" stroked="f">
                 <v:textbox inset="0,0,0,0">
                   <w:txbxContent>
                     <w:p>
@@ -1966,7 +1990,7 @@
         <mc:AlternateContent>
           <mc:Choice Requires="wps">
             <w:drawing>
-              <wp:anchor distT="0" distB="0" distL="114300" distR="114300" simplePos="0" relativeHeight="251645952" behindDoc="1" locked="0" layoutInCell="1" allowOverlap="1" wp14:anchorId="0F319312" wp14:editId="340E05E6">
+              <wp:anchor distT="0" distB="0" distL="114300" distR="114300" simplePos="0" relativeHeight="251565568" behindDoc="1" locked="0" layoutInCell="1" allowOverlap="1" wp14:anchorId="0F319312" wp14:editId="35D8CD6E">
                 <wp:simplePos x="0" y="0"/>
                 <wp:positionH relativeFrom="page">
                   <wp:posOffset>5481320</wp:posOffset>
@@ -2189,15 +2213,7 @@
                                 <w:sz w:val="20"/>
                                 <w:szCs w:val="20"/>
                               </w:rPr>
-                              <w:t>Minnetonka</w:t>
-                            </w:r>
-                            <w:r>
-                              <w:rPr>
-                                <w:rFonts w:ascii="Corbel" w:hAnsi="Corbel"/>
-                                <w:sz w:val="20"/>
-                                <w:szCs w:val="20"/>
-                              </w:rPr>
-                              <w:t>, M</w:t>
+                              <w:t>Hopkins, M</w:t>
                             </w:r>
                             <w:r>
                               <w:rPr>
@@ -2518,7 +2534,7 @@
           </mc:Choice>
           <mc:Fallback>
             <w:pict>
-              <v:shape w14:anchorId="0F319312" id="Text Box 14" o:spid="_x0000_s1031" type="#_x0000_t202" style="position:absolute;margin-left:431.6pt;margin-top:156.2pt;width:138.45pt;height:182.75pt;z-index:-251670528;visibility:visible;mso-wrap-style:square;mso-width-percent:0;mso-height-percent:0;mso-wrap-distance-left:9pt;mso-wrap-distance-top:0;mso-wrap-distance-right:9pt;mso-wrap-distance-bottom:0;mso-position-horizontal:absolute;mso-position-horizontal-relative:page;mso-position-vertical:absolute;mso-position-vertical-relative:page;mso-width-percent:0;mso-height-percent:0;mso-width-relative:page;mso-height-relative:page;v-text-anchor:top" o:gfxdata="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" filled="f" stroked="f">
+              <v:shape w14:anchorId="0F319312" id="Text Box 14" o:spid="_x0000_s1031" type="#_x0000_t202" style="position:absolute;margin-left:431.6pt;margin-top:156.2pt;width:138.45pt;height:182.75pt;z-index:-251750912;visibility:visible;mso-wrap-style:square;mso-width-percent:0;mso-height-percent:0;mso-wrap-distance-left:9pt;mso-wrap-distance-top:0;mso-wrap-distance-right:9pt;mso-wrap-distance-bottom:0;mso-position-horizontal:absolute;mso-position-horizontal-relative:page;mso-position-vertical:absolute;mso-position-vertical-relative:page;mso-width-percent:0;mso-height-percent:0;mso-width-relative:page;mso-height-relative:page;v-text-anchor:top" o:gfxdata="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" filled="f" stroked="f">
                 <v:textbox inset="0,0,0,0">
                   <w:txbxContent>
                     <w:p>
@@ -2689,15 +2705,7 @@
                           <w:sz w:val="20"/>
                           <w:szCs w:val="20"/>
                         </w:rPr>
-                        <w:t>Minnetonka</w:t>
-                      </w:r>
-                      <w:r>
-                        <w:rPr>
-                          <w:rFonts w:ascii="Corbel" w:hAnsi="Corbel"/>
-                          <w:sz w:val="20"/>
-                          <w:szCs w:val="20"/>
-                        </w:rPr>
-                        <w:t>, M</w:t>
+                        <w:t>Hopkins, M</w:t>
                       </w:r>
                       <w:r>
                         <w:rPr>
@@ -3020,7 +3028,7 @@
         <mc:AlternateContent>
           <mc:Choice Requires="wps">
             <w:drawing>
-              <wp:anchor distT="0" distB="0" distL="114300" distR="114300" simplePos="0" relativeHeight="251650048" behindDoc="1" locked="0" layoutInCell="1" allowOverlap="1" wp14:anchorId="2E62C45B" wp14:editId="1905265E">
+              <wp:anchor distT="0" distB="0" distL="114300" distR="114300" simplePos="0" relativeHeight="251569664" behindDoc="1" locked="0" layoutInCell="1" allowOverlap="1" wp14:anchorId="2E62C45B" wp14:editId="40EF8F7D">
                 <wp:simplePos x="0" y="0"/>
                 <wp:positionH relativeFrom="page">
                   <wp:posOffset>5494020</wp:posOffset>
@@ -3186,7 +3194,7 @@
           </mc:Choice>
           <mc:Fallback>
             <w:pict>
-              <v:shape w14:anchorId="2E62C45B" id="Text Box 10" o:spid="_x0000_s1032" type="#_x0000_t202" style="position:absolute;margin-left:432.6pt;margin-top:363.9pt;width:108.45pt;height:66.45pt;z-index:-251666432;visibility:visible;mso-wrap-style:square;mso-width-percent:0;mso-height-percent:0;mso-wrap-distance-left:9pt;mso-wrap-distance-top:0;mso-wrap-distance-right:9pt;mso-wrap-distance-bottom:0;mso-position-horizontal:absolute;mso-position-horizontal-relative:page;mso-position-vertical:absolute;mso-position-vertical-relative:page;mso-width-percent:0;mso-height-percent:0;mso-width-relative:page;mso-height-relative:page;v-text-anchor:top" o:gfxdata="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" filled="f" stroked="f">
+              <v:shape w14:anchorId="2E62C45B" id="Text Box 10" o:spid="_x0000_s1032" type="#_x0000_t202" style="position:absolute;margin-left:432.6pt;margin-top:363.9pt;width:108.45pt;height:66.45pt;z-index:-251746816;visibility:visible;mso-wrap-style:square;mso-width-percent:0;mso-height-percent:0;mso-wrap-distance-left:9pt;mso-wrap-distance-top:0;mso-wrap-distance-right:9pt;mso-wrap-distance-bottom:0;mso-position-horizontal:absolute;mso-position-horizontal-relative:page;mso-position-vertical:absolute;mso-position-vertical-relative:page;mso-width-percent:0;mso-height-percent:0;mso-width-relative:page;mso-height-relative:page;v-text-anchor:top" o:gfxdata="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" filled="f" stroked="f">
                 <v:textbox inset="0,0,0,0">
                   <w:txbxContent>
                     <w:p>
@@ -3302,7 +3310,7 @@
         <mc:AlternateContent>
           <mc:Choice Requires="wps">
             <w:drawing>
-              <wp:anchor distT="0" distB="0" distL="114300" distR="114300" simplePos="0" relativeHeight="251666432" behindDoc="1" locked="0" layoutInCell="1" allowOverlap="1" wp14:anchorId="0C2D97B5" wp14:editId="759DA782">
+              <wp:anchor distT="0" distB="0" distL="114300" distR="114300" simplePos="0" relativeHeight="251722752" behindDoc="1" locked="0" layoutInCell="1" allowOverlap="1" wp14:anchorId="0C2D97B5" wp14:editId="75F35E9F">
                 <wp:simplePos x="0" y="0"/>
                 <wp:positionH relativeFrom="page">
                   <wp:posOffset>351155</wp:posOffset>
@@ -3444,7 +3452,7 @@
           </mc:Choice>
           <mc:Fallback>
             <w:pict>
-              <v:shape w14:anchorId="0C2D97B5" id="Text Box 4" o:spid="_x0000_s1033" type="#_x0000_t202" style="position:absolute;margin-left:27.65pt;margin-top:707pt;width:373.65pt;height:91.7pt;z-index:-251650048;visibility:visible;mso-wrap-style:square;mso-width-percent:0;mso-height-percent:0;mso-wrap-distance-left:9pt;mso-wrap-distance-top:0;mso-wrap-distance-right:9pt;mso-wrap-distance-bottom:0;mso-position-horizontal:absolute;mso-position-horizontal-relative:page;mso-position-vertical:absolute;mso-position-vertical-relative:page;mso-width-percent:0;mso-height-percent:0;mso-width-relative:page;mso-height-relative:page;v-text-anchor:top" o:gfxdata="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" filled="f" stroked="f">
+              <v:shape w14:anchorId="0C2D97B5" id="Text Box 4" o:spid="_x0000_s1033" type="#_x0000_t202" style="position:absolute;margin-left:27.65pt;margin-top:707pt;width:373.65pt;height:91.7pt;z-index:-251593728;visibility:visible;mso-wrap-style:square;mso-width-percent:0;mso-height-percent:0;mso-wrap-distance-left:9pt;mso-wrap-distance-top:0;mso-wrap-distance-right:9pt;mso-wrap-distance-bottom:0;mso-position-horizontal:absolute;mso-position-horizontal-relative:page;mso-position-vertical:absolute;mso-position-vertical-relative:page;mso-width-percent:0;mso-height-percent:0;mso-width-relative:page;mso-height-relative:page;v-text-anchor:top" o:gfxdata="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" filled="f" stroked="f">
                 <v:textbox inset="0,0,0,0">
                   <w:txbxContent>
                     <w:p>
@@ -3536,7 +3544,7 @@
         <mc:AlternateContent>
           <mc:Choice Requires="wps">
             <w:drawing>
-              <wp:anchor distT="0" distB="0" distL="114300" distR="114300" simplePos="0" relativeHeight="251664384" behindDoc="1" locked="0" layoutInCell="1" allowOverlap="1" wp14:anchorId="4A4D60FF" wp14:editId="3C300B61">
+              <wp:anchor distT="0" distB="0" distL="114300" distR="114300" simplePos="0" relativeHeight="251714560" behindDoc="1" locked="0" layoutInCell="1" allowOverlap="1" wp14:anchorId="4A4D60FF" wp14:editId="376F433E">
                 <wp:simplePos x="0" y="0"/>
                 <wp:positionH relativeFrom="page">
                   <wp:posOffset>351692</wp:posOffset>
@@ -3755,7 +3763,7 @@
           </mc:Choice>
           <mc:Fallback>
             <w:pict>
-              <v:shape w14:anchorId="4A4D60FF" id="Text Box 30" o:spid="_x0000_s1034" type="#_x0000_t202" style="position:absolute;margin-left:27.7pt;margin-top:540.9pt;width:373.65pt;height:145.8pt;z-index:-251652096;visibility:visible;mso-wrap-style:square;mso-width-percent:0;mso-height-percent:0;mso-wrap-distance-left:9pt;mso-wrap-distance-top:0;mso-wrap-distance-right:9pt;mso-wrap-distance-bottom:0;mso-position-horizontal:absolute;mso-position-horizontal-relative:page;mso-position-vertical:absolute;mso-position-vertical-relative:page;mso-width-percent:0;mso-height-percent:0;mso-width-relative:page;mso-height-relative:page;v-text-anchor:top" o:gfxdata="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" filled="f" stroked="f">
+              <v:shape w14:anchorId="4A4D60FF" id="Text Box 30" o:spid="_x0000_s1034" type="#_x0000_t202" style="position:absolute;margin-left:27.7pt;margin-top:540.9pt;width:373.65pt;height:145.8pt;z-index:-251601920;visibility:visible;mso-wrap-style:square;mso-width-percent:0;mso-height-percent:0;mso-wrap-distance-left:9pt;mso-wrap-distance-top:0;mso-wrap-distance-right:9pt;mso-wrap-distance-bottom:0;mso-position-horizontal:absolute;mso-position-horizontal-relative:page;mso-position-vertical:absolute;mso-position-vertical-relative:page;mso-width-percent:0;mso-height-percent:0;mso-width-relative:page;mso-height-relative:page;v-text-anchor:top" o:gfxdata="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" filled="f" stroked="f">
                 <v:textbox inset="0,0,0,0">
                   <w:txbxContent>
                     <w:p>
@@ -3924,7 +3932,7 @@
         <mc:AlternateContent>
           <mc:Choice Requires="wps">
             <w:drawing>
-              <wp:anchor distT="0" distB="0" distL="114300" distR="114300" simplePos="0" relativeHeight="251663360" behindDoc="1" locked="0" layoutInCell="1" allowOverlap="1" wp14:anchorId="21B0321D" wp14:editId="1A316A79">
+              <wp:anchor distT="0" distB="0" distL="114300" distR="114300" simplePos="0" relativeHeight="251712512" behindDoc="1" locked="0" layoutInCell="1" allowOverlap="1" wp14:anchorId="21B0321D" wp14:editId="5BC01323">
                 <wp:simplePos x="0" y="0"/>
                 <wp:positionH relativeFrom="page">
                   <wp:posOffset>351692</wp:posOffset>
@@ -4258,7 +4266,7 @@
           </mc:Choice>
           <mc:Fallback>
             <w:pict>
-              <v:shape w14:anchorId="21B0321D" id="Text Box 29" o:spid="_x0000_s1035" type="#_x0000_t202" style="position:absolute;margin-left:27.7pt;margin-top:344pt;width:373.65pt;height:178.45pt;z-index:-251653120;visibility:visible;mso-wrap-style:square;mso-width-percent:0;mso-height-percent:0;mso-wrap-distance-left:9pt;mso-wrap-distance-top:0;mso-wrap-distance-right:9pt;mso-wrap-distance-bottom:0;mso-position-horizontal:absolute;mso-position-horizontal-relative:page;mso-position-vertical:absolute;mso-position-vertical-relative:page;mso-width-percent:0;mso-height-percent:0;mso-width-relative:page;mso-height-relative:page;v-text-anchor:top" o:gfxdata="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" filled="f" stroked="f">
+              <v:shape w14:anchorId="21B0321D" id="Text Box 29" o:spid="_x0000_s1035" type="#_x0000_t202" style="position:absolute;margin-left:27.7pt;margin-top:344pt;width:373.65pt;height:178.45pt;z-index:-251603968;visibility:visible;mso-wrap-style:square;mso-width-percent:0;mso-height-percent:0;mso-wrap-distance-left:9pt;mso-wrap-distance-top:0;mso-wrap-distance-right:9pt;mso-wrap-distance-bottom:0;mso-position-horizontal:absolute;mso-position-horizontal-relative:page;mso-position-vertical:absolute;mso-position-vertical-relative:page;mso-width-percent:0;mso-height-percent:0;mso-width-relative:page;mso-height-relative:page;v-text-anchor:top" o:gfxdata="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" filled="f" stroked="f">
                 <v:textbox inset="0,0,0,0">
                   <w:txbxContent>
                     <w:p>
@@ -4542,7 +4550,7 @@
         <mc:AlternateContent>
           <mc:Choice Requires="wps">
             <w:drawing>
-              <wp:anchor distT="0" distB="0" distL="114300" distR="114300" simplePos="0" relativeHeight="251657216" behindDoc="1" locked="0" layoutInCell="1" allowOverlap="1" wp14:anchorId="7948430B" wp14:editId="74CE5C73">
+              <wp:anchor distT="0" distB="0" distL="114300" distR="114300" simplePos="0" relativeHeight="251664384" behindDoc="1" locked="0" layoutInCell="1" allowOverlap="1" wp14:anchorId="7948430B" wp14:editId="75F1BA4D">
                 <wp:simplePos x="0" y="0"/>
                 <wp:positionH relativeFrom="page">
                   <wp:posOffset>347980</wp:posOffset>
@@ -4639,7 +4647,7 @@
           </mc:Choice>
           <mc:Fallback>
             <w:pict>
-              <v:shape w14:anchorId="7948430B" id="Text Box 15" o:spid="_x0000_s1036" type="#_x0000_t202" style="position:absolute;margin-left:27.4pt;margin-top:161.8pt;width:370.2pt;height:126.75pt;z-index:-251659264;visibility:visible;mso-wrap-style:square;mso-width-percent:0;mso-height-percent:0;mso-wrap-distance-left:9pt;mso-wrap-distance-top:0;mso-wrap-distance-right:9pt;mso-wrap-distance-bottom:0;mso-position-horizontal:absolute;mso-position-horizontal-relative:page;mso-position-vertical:absolute;mso-position-vertical-relative:page;mso-width-percent:0;mso-height-percent:0;mso-width-relative:page;mso-height-relative:page;v-text-anchor:top" o:gfxdata="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" filled="f" stroked="f">
+              <v:shape w14:anchorId="7948430B" id="Text Box 15" o:spid="_x0000_s1036" type="#_x0000_t202" style="position:absolute;margin-left:27.4pt;margin-top:161.8pt;width:370.2pt;height:126.75pt;z-index:-251652096;visibility:visible;mso-wrap-style:square;mso-width-percent:0;mso-height-percent:0;mso-wrap-distance-left:9pt;mso-wrap-distance-top:0;mso-wrap-distance-right:9pt;mso-wrap-distance-bottom:0;mso-position-horizontal:absolute;mso-position-horizontal-relative:page;mso-position-vertical:absolute;mso-position-vertical-relative:page;mso-width-percent:0;mso-height-percent:0;mso-width-relative:page;mso-height-relative:page;v-text-anchor:top" o:gfxdata="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" filled="f" stroked="f">
                 <v:textbox inset="0,0,0,0">
                   <w:txbxContent>
                     <w:p>
@@ -4686,7 +4694,7 @@
         <mc:AlternateContent>
           <mc:Choice Requires="wps">
             <w:drawing>
-              <wp:anchor distT="0" distB="0" distL="114300" distR="114300" simplePos="0" relativeHeight="251658240" behindDoc="1" locked="0" layoutInCell="1" allowOverlap="1" wp14:anchorId="2BD12431" wp14:editId="2BBDA655">
+              <wp:anchor distT="0" distB="0" distL="114300" distR="114300" simplePos="0" relativeHeight="251666432" behindDoc="1" locked="0" layoutInCell="1" allowOverlap="1" wp14:anchorId="2BD12431" wp14:editId="575132D5">
                 <wp:simplePos x="0" y="0"/>
                 <wp:positionH relativeFrom="page">
                   <wp:posOffset>403225</wp:posOffset>
@@ -4784,7 +4792,7 @@
           </mc:Choice>
           <mc:Fallback>
             <w:pict>
-              <v:shape w14:anchorId="2BD12431" id="Text Box 13" o:spid="_x0000_s1037" type="#_x0000_t202" style="position:absolute;margin-left:31.75pt;margin-top:314.9pt;width:82.4pt;height:16.1pt;z-index:-251658240;visibility:visible;mso-wrap-style:square;mso-width-percent:0;mso-height-percent:0;mso-wrap-distance-left:9pt;mso-wrap-distance-top:0;mso-wrap-distance-right:9pt;mso-wrap-distance-bottom:0;mso-position-horizontal:absolute;mso-position-horizontal-relative:page;mso-position-vertical:absolute;mso-position-vertical-relative:page;mso-width-percent:0;mso-height-percent:0;mso-width-relative:page;mso-height-relative:page;v-text-anchor:top" o:gfxdata="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" filled="f" stroked="f">
+              <v:shape w14:anchorId="2BD12431" id="Text Box 13" o:spid="_x0000_s1037" type="#_x0000_t202" style="position:absolute;margin-left:31.75pt;margin-top:314.9pt;width:82.4pt;height:16.1pt;z-index:-251650048;visibility:visible;mso-wrap-style:square;mso-width-percent:0;mso-height-percent:0;mso-wrap-distance-left:9pt;mso-wrap-distance-top:0;mso-wrap-distance-right:9pt;mso-wrap-distance-bottom:0;mso-position-horizontal:absolute;mso-position-horizontal-relative:page;mso-position-vertical:absolute;mso-position-vertical-relative:page;mso-width-percent:0;mso-height-percent:0;mso-width-relative:page;mso-height-relative:page;v-text-anchor:top" o:gfxdata="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" filled="f" stroked="f">
                 <v:textbox inset="0,0,0,0">
                   <w:txbxContent>
                     <w:p>
@@ -4830,7 +4838,7 @@
           <w:lang w:val="ru-RU" w:eastAsia="zh-CN"/>
         </w:rPr>
         <w:drawing>
-          <wp:anchor distT="0" distB="0" distL="114300" distR="114300" simplePos="0" relativeHeight="251662336" behindDoc="1" locked="0" layoutInCell="1" allowOverlap="1" wp14:anchorId="71472402" wp14:editId="25A2DCC7">
+          <wp:anchor distT="0" distB="0" distL="114300" distR="114300" simplePos="0" relativeHeight="251703296" behindDoc="1" locked="0" layoutInCell="1" allowOverlap="1" wp14:anchorId="71472402" wp14:editId="162683CF">
             <wp:simplePos x="0" y="0"/>
             <wp:positionH relativeFrom="column">
               <wp:posOffset>301967</wp:posOffset>
@@ -4905,7 +4913,7 @@
         <mc:AlternateContent>
           <mc:Choice Requires="wps">
             <w:drawing>
-              <wp:anchor distT="0" distB="0" distL="114300" distR="114300" simplePos="0" relativeHeight="251655168" behindDoc="1" locked="0" layoutInCell="1" allowOverlap="1" wp14:anchorId="479951D5" wp14:editId="73FC8639">
+              <wp:anchor distT="0" distB="0" distL="114300" distR="114300" simplePos="0" relativeHeight="251663360" behindDoc="1" locked="0" layoutInCell="1" allowOverlap="1" wp14:anchorId="479951D5" wp14:editId="6F6E86A2">
                 <wp:simplePos x="0" y="0"/>
                 <wp:positionH relativeFrom="page">
                   <wp:posOffset>5591810</wp:posOffset>
@@ -4968,8 +4976,8 @@
                                 <w:rFonts w:ascii="Roboto" w:hAnsi="Roboto"/>
                                 <w:b/>
                                 <w:bCs/>
-                                <w:sz w:val="28"/>
-                                <w:szCs w:val="28"/>
+                                <w:sz w:val="26"/>
+                                <w:szCs w:val="26"/>
                               </w:rPr>
                             </w:pPr>
                             <w:r>
@@ -4978,8 +4986,8 @@
                                 <w:b/>
                                 <w:bCs/>
                                 <w:w w:val="95"/>
-                                <w:sz w:val="28"/>
-                                <w:szCs w:val="28"/>
+                                <w:sz w:val="26"/>
+                                <w:szCs w:val="26"/>
                               </w:rPr>
                               <w:t>CONTACT</w:t>
                             </w:r>
@@ -5003,7 +5011,7 @@
           </mc:Choice>
           <mc:Fallback>
             <w:pict>
-              <v:shape w14:anchorId="479951D5" id="Text Box 16" o:spid="_x0000_s1038" type="#_x0000_t202" style="position:absolute;margin-left:440.3pt;margin-top:138.2pt;width:82pt;height:17.9pt;z-index:-251661312;visibility:visible;mso-wrap-style:square;mso-width-percent:0;mso-height-percent:0;mso-wrap-distance-left:9pt;mso-wrap-distance-top:0;mso-wrap-distance-right:9pt;mso-wrap-distance-bottom:0;mso-position-horizontal:absolute;mso-position-horizontal-relative:page;mso-position-vertical:absolute;mso-position-vertical-relative:page;mso-width-percent:0;mso-height-percent:0;mso-width-relative:page;mso-height-relative:page;v-text-anchor:top" o:gfxdata="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" filled="f" stroked="f">
+              <v:shape w14:anchorId="479951D5" id="Text Box 16" o:spid="_x0000_s1038" type="#_x0000_t202" style="position:absolute;margin-left:440.3pt;margin-top:138.2pt;width:82pt;height:17.9pt;z-index:-251653120;visibility:visible;mso-wrap-style:square;mso-width-percent:0;mso-height-percent:0;mso-wrap-distance-left:9pt;mso-wrap-distance-top:0;mso-wrap-distance-right:9pt;mso-wrap-distance-bottom:0;mso-position-horizontal:absolute;mso-position-horizontal-relative:page;mso-position-vertical:absolute;mso-position-vertical-relative:page;mso-width-percent:0;mso-height-percent:0;mso-width-relative:page;mso-height-relative:page;v-text-anchor:top" o:gfxdata="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" filled="f" stroked="f">
                 <v:textbox inset="0,0,0,0">
                   <w:txbxContent>
                     <w:p>
@@ -5014,8 +5022,8 @@
                           <w:rFonts w:ascii="Roboto" w:hAnsi="Roboto"/>
                           <w:b/>
                           <w:bCs/>
-                          <w:sz w:val="28"/>
-                          <w:szCs w:val="28"/>
+                          <w:sz w:val="26"/>
+                          <w:szCs w:val="26"/>
                         </w:rPr>
                       </w:pPr>
                       <w:r>
@@ -5024,8 +5032,8 @@
                           <w:b/>
                           <w:bCs/>
                           <w:w w:val="95"/>
-                          <w:sz w:val="28"/>
-                          <w:szCs w:val="28"/>
+                          <w:sz w:val="26"/>
+                          <w:szCs w:val="26"/>
                         </w:rPr>
                         <w:t>CONTACT</w:t>
                       </w:r>
@@ -5051,7 +5059,7 @@
         <mc:AlternateContent>
           <mc:Choice Requires="wps">
             <w:drawing>
-              <wp:anchor distT="0" distB="0" distL="114300" distR="114300" simplePos="0" relativeHeight="251665408" behindDoc="1" locked="0" layoutInCell="1" allowOverlap="1" wp14:anchorId="2DFF996F" wp14:editId="39B620EF">
+              <wp:anchor distT="0" distB="0" distL="114300" distR="114300" simplePos="0" relativeHeight="251716608" behindDoc="1" locked="0" layoutInCell="1" allowOverlap="1" wp14:anchorId="2DFF996F" wp14:editId="0640979E">
                 <wp:simplePos x="0" y="0"/>
                 <wp:positionH relativeFrom="page">
                   <wp:posOffset>405325</wp:posOffset>
@@ -5149,7 +5157,7 @@
           </mc:Choice>
           <mc:Fallback>
             <w:pict>
-              <v:shape w14:anchorId="2DFF996F" id="Text Box 2" o:spid="_x0000_s1039" type="#_x0000_t202" style="position:absolute;margin-left:31.9pt;margin-top:134pt;width:158pt;height:18.1pt;z-index:-251651072;visibility:visible;mso-wrap-style:square;mso-width-percent:0;mso-height-percent:0;mso-wrap-distance-left:9pt;mso-wrap-distance-top:0;mso-wrap-distance-right:9pt;mso-wrap-distance-bottom:0;mso-position-horizontal:absolute;mso-position-horizontal-relative:page;mso-position-vertical:absolute;mso-position-vertical-relative:page;mso-width-percent:0;mso-height-percent:0;mso-width-relative:page;mso-height-relative:page;v-text-anchor:top" o:gfxdata="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" filled="f" stroked="f">
+              <v:shape w14:anchorId="2DFF996F" id="Text Box 2" o:spid="_x0000_s1039" type="#_x0000_t202" style="position:absolute;margin-left:31.9pt;margin-top:134pt;width:158pt;height:18.1pt;z-index:-251599872;visibility:visible;mso-wrap-style:square;mso-width-percent:0;mso-height-percent:0;mso-wrap-distance-left:9pt;mso-wrap-distance-top:0;mso-wrap-distance-right:9pt;mso-wrap-distance-bottom:0;mso-position-horizontal:absolute;mso-position-horizontal-relative:page;mso-position-vertical:absolute;mso-position-vertical-relative:page;mso-width-percent:0;mso-height-percent:0;mso-width-relative:page;mso-height-relative:page;v-text-anchor:top" o:gfxdata="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" filled="f" stroked="f">
                 <v:textbox inset="0,0,0,0">
                   <w:txbxContent>
                     <w:p>
@@ -7467,7 +7475,7 @@
 </file>
 
 <file path=customXml/itemProps1.xml><?xml version="1.0" encoding="utf-8"?>
-<ds:datastoreItem xmlns:ds="http://schemas.openxmlformats.org/officeDocument/2006/customXml" ds:itemID="{565027DC-8EDE-45A5-968C-D9709B072203}">
+<ds:datastoreItem xmlns:ds="http://schemas.openxmlformats.org/officeDocument/2006/customXml" ds:itemID="{BC088C1F-E9A5-49DA-BA8F-7BA1356BDB38}">
   <ds:schemaRefs>
     <ds:schemaRef ds:uri="http://schemas.openxmlformats.org/officeDocument/2006/bibliography"/>
   </ds:schemaRefs>

</xml_diff>